<commit_message>
Updates based on 2023.1
</commit_message>
<xml_diff>
--- a/documents/RI_advanced_2023.docx
+++ b/documents/RI_advanced_2023.docx
@@ -4892,8 +4892,22 @@
       <w:r>
         <w:rPr>
           <w:b/>
-        </w:rPr>
-        <w:t>B-3H</w:t>
+          <w:bCs/>
+        </w:rPr>
+        <w:t>DUMMY-</w:t>
+      </w:r>
+      <w:r>
+        <w:rPr>
+          <w:b/>
+          <w:bCs/>
+        </w:rPr>
+        <w:t>B</w:t>
+      </w:r>
+      <w:r>
+        <w:rPr>
+          <w:b/>
+        </w:rPr>
+        <w:t>-3H</w:t>
       </w:r>
       <w:r>
         <w:t>, and from the right click menu select “</w:t>
@@ -5035,6 +5049,13 @@
       </w:r>
       <w:r>
         <w:t xml:space="preserve"> is set to </w:t>
+      </w:r>
+      <w:r>
+        <w:rPr>
+          <w:b/>
+          <w:bCs/>
+        </w:rPr>
+        <w:t>DUMMY-</w:t>
       </w:r>
       <w:r>
         <w:rPr>
@@ -5272,6 +5293,13 @@
           <w:b/>
           <w:bCs/>
         </w:rPr>
+        <w:t>DUMMY-</w:t>
+      </w:r>
+      <w:r>
+        <w:rPr>
+          <w:b/>
+          <w:bCs/>
+        </w:rPr>
         <w:t>B-3H</w:t>
       </w:r>
       <w:r>
@@ -5400,17 +5428,26 @@
         <w:t>SW</w:t>
       </w:r>
       <w:r>
-        <w:t xml:space="preserve">, and toggle the </w:t>
-      </w:r>
-      <w:r>
-        <w:rPr>
-          <w:b/>
-          <w:bCs/>
-        </w:rPr>
-        <w:t>SWAT</w:t>
-      </w:r>
-      <w:r>
-        <w:t xml:space="preserve"> curve to make sure it is drawn on top of the filled curve</w:t>
+        <w:rPr>
+          <w:b/>
+          <w:bCs/>
+        </w:rPr>
+        <w:t xml:space="preserve">. </w:t>
+      </w:r>
+      <w:r>
+        <w:t xml:space="preserve">Drag and drop curves to make sure the LAS curve </w:t>
+      </w:r>
+      <w:r>
+        <w:t xml:space="preserve">is located at the bottom of the list and will be </w:t>
+      </w:r>
+      <w:r>
+        <w:t xml:space="preserve">drawn behind </w:t>
+      </w:r>
+      <w:r>
+        <w:t>other curves</w:t>
+      </w:r>
+      <w:r>
+        <w:t>.</w:t>
       </w:r>
     </w:p>
     <w:p>
@@ -5555,13 +5592,36 @@
         </w:numPr>
       </w:pPr>
       <w:r>
-        <w:t>Import well paths C-3 H and E-3 H from folder “</w:t>
+        <w:t xml:space="preserve">Import well paths </w:t>
+      </w:r>
+      <w:r>
+        <w:rPr>
+          <w:b/>
+          <w:bCs/>
+        </w:rPr>
+        <w:t>C-3H</w:t>
+      </w:r>
+      <w:r>
+        <w:t xml:space="preserve"> and </w:t>
+      </w:r>
+      <w:r>
+        <w:rPr>
+          <w:b/>
+          <w:bCs/>
+        </w:rPr>
+        <w:t>E-3H</w:t>
+      </w:r>
+      <w:r>
+        <w:t xml:space="preserve"> from folder “</w:t>
       </w:r>
       <w:r>
         <w:t>norne-well-measurements</w:t>
       </w:r>
       <w:r>
         <w:t>”</w:t>
+      </w:r>
+      <w:r>
+        <w:t>. Use multi-select in the file import dialog to import both in one operation.</w:t>
       </w:r>
     </w:p>
     <w:p>
@@ -5704,6 +5764,19 @@
       </w:r>
       <w:r>
         <w:t>enabled</w:t>
+      </w:r>
+      <w:r>
+        <w:t xml:space="preserve"> (Located above </w:t>
+      </w:r>
+      <w:r>
+        <w:rPr>
+          <w:b/>
+          <w:bCs/>
+        </w:rPr>
+        <w:t>Simulation Wells</w:t>
+      </w:r>
+      <w:r>
+        <w:t>)</w:t>
       </w:r>
     </w:p>
     <w:p>
@@ -5864,7 +5937,7 @@
           <w:b/>
           <w:bCs/>
         </w:rPr>
-        <w:t>C-3 H</w:t>
+        <w:t>C-3H</w:t>
       </w:r>
     </w:p>
     <w:p>
@@ -5893,7 +5966,7 @@
           <w:b/>
           <w:bCs/>
         </w:rPr>
-        <w:t>C-3 H</w:t>
+        <w:t>C-3H</w:t>
       </w:r>
       <w:r>
         <w:t>, open the plot window</w:t>
@@ -6040,7 +6113,7 @@
           <w:b/>
           <w:bCs/>
         </w:rPr>
-        <w:t>C-3 H</w:t>
+        <w:t>C-3H</w:t>
       </w:r>
       <w:r>
         <w:t xml:space="preserve"> and </w:t>
@@ -7724,13 +7797,7 @@
         <w:t xml:space="preserve">From right click menu of </w:t>
       </w:r>
       <w:r>
-        <w:t>the well</w:t>
-      </w:r>
-      <w:r>
-        <w:t>, select “Create Completions-&gt;Create Temporary LGRs”</w:t>
-      </w:r>
-      <w:r>
-        <w:t xml:space="preserve"> </w:t>
+        <w:t xml:space="preserve">the well, select “Create Completions-&gt;Create Temporary LGRs” </w:t>
       </w:r>
       <w:r>
         <w:t>and set number of cells in K direction to 5</w:t>
@@ -7863,7 +7930,7 @@
     <w:p/>
     <w:p>
       <w:r>
-        <w:t>NB! Please note that the temporary LGRs will not be restored if you save the project and open the project again. Recreate the LGRs using the operations described above if required.</w:t>
+        <w:t xml:space="preserve">NB! Please note that the temporary LGRs will not be restored if you save the project and open the project again. </w:t>
       </w:r>
     </w:p>
     <w:p>
@@ -7872,7 +7939,19 @@
           <w:rPr>
             <w:rStyle w:val="Hyperlink"/>
           </w:rPr>
-          <w:t>https://resinsight.org/wells-and-completions/completionslgr/</w:t>
+          <w:t>https://resinsight.org/wells-and-completions/comple</w:t>
+        </w:r>
+        <w:r>
+          <w:rPr>
+            <w:rStyle w:val="Hyperlink"/>
+          </w:rPr>
+          <w:t>t</w:t>
+        </w:r>
+        <w:r>
+          <w:rPr>
+            <w:rStyle w:val="Hyperlink"/>
+          </w:rPr>
+          <w:t>ionslgr/</w:t>
         </w:r>
       </w:hyperlink>
     </w:p>

</xml_diff>

<commit_message>
Update advanced RI documents
The advanced RI documents have been updated and the new versions are now available in both .docx and .pdf formats.
</commit_message>
<xml_diff>
--- a/documents/RI_advanced_2023.docx
+++ b/documents/RI_advanced_2023.docx
@@ -2579,9 +2579,11 @@
       <w:r>
         <w:t>model-data/</w:t>
       </w:r>
+      <w:proofErr w:type="spellStart"/>
       <w:r>
         <w:t>norne</w:t>
       </w:r>
+      <w:proofErr w:type="spellEnd"/>
       <w:r>
         <w:t>/</w:t>
       </w:r>
@@ -2852,10 +2854,16 @@
           <w:ilvl w:val="0"/>
           <w:numId w:val="36"/>
         </w:numPr>
-      </w:pPr>
-      <w:r>
-        <w:rPr>
-          <w:bCs/>
+        <w:rPr>
+          <w:i/>
+          <w:iCs/>
+        </w:rPr>
+      </w:pPr>
+      <w:r>
+        <w:rPr>
+          <w:bCs/>
+          <w:i/>
+          <w:iCs/>
           <w:color w:val="000000" w:themeColor="text1"/>
         </w:rPr>
         <w:t>Click in the plot to highlight all samples for a group</w:t>
@@ -2863,6 +2871,26 @@
       <w:r>
         <w:rPr>
           <w:bCs/>
+          <w:i/>
+          <w:iCs/>
+          <w:color w:val="000000" w:themeColor="text1"/>
+        </w:rPr>
+        <w:t xml:space="preserve"> </w:t>
+      </w:r>
+      <w:r>
+        <w:rPr>
+          <w:bCs/>
+          <w:i/>
+          <w:iCs/>
+          <w:color w:val="000000" w:themeColor="text1"/>
+        </w:rPr>
+        <w:t>(Currently not working, will be fixed in next release)</w:t>
+      </w:r>
+      <w:r>
+        <w:rPr>
+          <w:bCs/>
+          <w:i/>
+          <w:iCs/>
           <w:color w:val="000000" w:themeColor="text1"/>
         </w:rPr>
         <w:br/>
@@ -3000,7 +3028,15 @@
         </w:numPr>
       </w:pPr>
       <w:r>
-        <w:t>Import formations from folder “model-data/norne/</w:t>
+        <w:t>Import formations from folder “model-data/</w:t>
+      </w:r>
+      <w:proofErr w:type="spellStart"/>
+      <w:r>
+        <w:t>norne</w:t>
+      </w:r>
+      <w:proofErr w:type="spellEnd"/>
+      <w:r>
+        <w:t>/</w:t>
       </w:r>
       <w:proofErr w:type="spellStart"/>
       <w:r>
@@ -3580,6 +3616,56 @@
         <w:t>.</w:t>
       </w:r>
     </w:p>
+    <w:p>
+      <w:pPr>
+        <w:pStyle w:val="ListParagraph"/>
+        <w:numPr>
+          <w:ilvl w:val="0"/>
+          <w:numId w:val="37"/>
+        </w:numPr>
+        <w:rPr>
+          <w:bCs/>
+          <w:color w:val="000000" w:themeColor="text1"/>
+        </w:rPr>
+      </w:pPr>
+      <w:r>
+        <w:rPr>
+          <w:bCs/>
+          <w:color w:val="000000" w:themeColor="text1"/>
+        </w:rPr>
+        <w:t xml:space="preserve">Right-click the </w:t>
+      </w:r>
+      <w:r>
+        <w:rPr>
+          <w:b/>
+          <w:color w:val="000000" w:themeColor="text1"/>
+        </w:rPr>
+        <w:t>Cross Plot</w:t>
+      </w:r>
+      <w:r>
+        <w:rPr>
+          <w:bCs/>
+          <w:color w:val="000000" w:themeColor="text1"/>
+        </w:rPr>
+        <w:t xml:space="preserve"> in the Plots tree </w:t>
+      </w:r>
+      <w:proofErr w:type="gramStart"/>
+      <w:r>
+        <w:rPr>
+          <w:bCs/>
+          <w:color w:val="000000" w:themeColor="text1"/>
+        </w:rPr>
+        <w:t>view, and</w:t>
+      </w:r>
+      <w:proofErr w:type="gramEnd"/>
+      <w:r>
+        <w:rPr>
+          <w:bCs/>
+          <w:color w:val="000000" w:themeColor="text1"/>
+        </w:rPr>
+        <w:t xml:space="preserve"> select “Show Plot Data” to see the plot values.</w:t>
+      </w:r>
+    </w:p>
     <w:p/>
     <w:bookmarkEnd w:id="9"/>
     <w:p/>
@@ -3640,15 +3726,7 @@
         </w:numPr>
       </w:pPr>
       <w:r>
-        <w:t xml:space="preserve">Move to the last time step as there is no flow at the </w:t>
-      </w:r>
-      <w:proofErr w:type="gramStart"/>
-      <w:r>
-        <w:t>first time</w:t>
-      </w:r>
-      <w:proofErr w:type="gramEnd"/>
-      <w:r>
-        <w:t xml:space="preserve"> step</w:t>
+        <w:t>Move to the last time step as there is no flow at the first time step</w:t>
       </w:r>
     </w:p>
     <w:p>
@@ -3810,6 +3888,18 @@
           <w:bCs/>
         </w:rPr>
         <w:t>B-2H</w:t>
+      </w:r>
+    </w:p>
+    <w:p>
+      <w:pPr>
+        <w:pStyle w:val="ListParagraph"/>
+        <w:numPr>
+          <w:ilvl w:val="0"/>
+          <w:numId w:val="38"/>
+        </w:numPr>
+      </w:pPr>
+      <w:r>
+        <w:t>Hide the faults to see the cells</w:t>
       </w:r>
     </w:p>
     <w:p>
@@ -4788,7 +4878,15 @@
         </w:numPr>
       </w:pPr>
       <w:r>
-        <w:t>Import grid case from “norne” and import formations from “norne/</w:t>
+        <w:t>Import grid case from “norne” and import formations from “</w:t>
+      </w:r>
+      <w:proofErr w:type="spellStart"/>
+      <w:r>
+        <w:t>norne</w:t>
+      </w:r>
+      <w:proofErr w:type="spellEnd"/>
+      <w:r>
+        <w:t>/</w:t>
       </w:r>
       <w:proofErr w:type="spellStart"/>
       <w:r>
@@ -4818,7 +4916,15 @@
         <w:t xml:space="preserve"> </w:t>
       </w:r>
       <w:r>
-        <w:t>"model-data/norne-well-</w:t>
+        <w:t>"model-data/</w:t>
+      </w:r>
+      <w:proofErr w:type="spellStart"/>
+      <w:r>
+        <w:t>norne</w:t>
+      </w:r>
+      <w:proofErr w:type="spellEnd"/>
+      <w:r>
+        <w:t>-well-</w:t>
       </w:r>
       <w:proofErr w:type="spellStart"/>
       <w:r>
@@ -5236,7 +5342,15 @@
         <w:t xml:space="preserve"> </w:t>
       </w:r>
       <w:r>
-        <w:t>"model-data/norne-well-</w:t>
+        <w:t>"model-data/</w:t>
+      </w:r>
+      <w:proofErr w:type="spellStart"/>
+      <w:r>
+        <w:t>norne</w:t>
+      </w:r>
+      <w:proofErr w:type="spellEnd"/>
+      <w:r>
+        <w:t>-well-</w:t>
       </w:r>
       <w:proofErr w:type="spellStart"/>
       <w:r>
@@ -5298,6 +5412,34 @@
       <w:r>
         <w:t>”</w:t>
       </w:r>
+      <w:r>
+        <w:t xml:space="preserve"> and select </w:t>
+      </w:r>
+      <w:r>
+        <w:t>"model-data/</w:t>
+      </w:r>
+      <w:proofErr w:type="spellStart"/>
+      <w:r>
+        <w:t>norne</w:t>
+      </w:r>
+      <w:proofErr w:type="spellEnd"/>
+      <w:r>
+        <w:t>-well-</w:t>
+      </w:r>
+      <w:proofErr w:type="spellStart"/>
+      <w:r>
+        <w:t>logdata</w:t>
+      </w:r>
+      <w:proofErr w:type="spellEnd"/>
+      <w:r>
+        <w:t>/</w:t>
+      </w:r>
+      <w:r>
+        <w:t>dummy-B-3_H.LAS</w:t>
+      </w:r>
+      <w:r>
+        <w:t xml:space="preserve"> "</w:t>
+      </w:r>
     </w:p>
     <w:p>
       <w:pPr>
@@ -5394,7 +5536,7 @@
         </w:numPr>
       </w:pPr>
       <w:r>
-        <w:t xml:space="preserve">Use Area fill for </w:t>
+        <w:t xml:space="preserve">Select the </w:t>
       </w:r>
       <w:r>
         <w:rPr>
@@ -5404,17 +5546,35 @@
         <w:t>SW</w:t>
       </w:r>
       <w:r>
-        <w:rPr>
-          <w:b/>
-          <w:bCs/>
-        </w:rPr>
-        <w:t xml:space="preserve">. </w:t>
+        <w:t xml:space="preserve"> </w:t>
+      </w:r>
+      <w:r>
+        <w:t>curve object and enable Area</w:t>
+      </w:r>
+      <w:r>
+        <w:t xml:space="preserve"> fill</w:t>
+      </w:r>
+      <w:r>
+        <w:t>.</w:t>
+      </w:r>
+      <w:r>
+        <w:rPr>
+          <w:b/>
+          <w:bCs/>
+        </w:rPr>
+        <w:t xml:space="preserve"> </w:t>
       </w:r>
       <w:r>
         <w:t xml:space="preserve">Drag and drop curves to make sure the LAS curve </w:t>
       </w:r>
       <w:r>
-        <w:t xml:space="preserve">is located at the bottom of the list and will be </w:t>
+        <w:t xml:space="preserve">is located at the </w:t>
+      </w:r>
+      <w:r>
+        <w:t xml:space="preserve">top </w:t>
+      </w:r>
+      <w:r>
+        <w:t xml:space="preserve">of the list and will be </w:t>
       </w:r>
       <w:r>
         <w:t xml:space="preserve">drawn behind </w:t>
@@ -5424,6 +5584,9 @@
       </w:r>
       <w:r>
         <w:t>.</w:t>
+      </w:r>
+      <w:r>
+        <w:t xml:space="preserve"> You can also toggle the curve visibility to control the drawing order.</w:t>
       </w:r>
     </w:p>
     <w:p>
@@ -5712,6 +5875,26 @@
           <w:bCs/>
         </w:rPr>
         <w:t>Faults</w:t>
+      </w:r>
+      <w:r>
+        <w:rPr>
+          <w:b/>
+          <w:bCs/>
+        </w:rPr>
+        <w:t xml:space="preserve">. </w:t>
+      </w:r>
+      <w:r>
+        <w:t>Optionally uncheck</w:t>
+      </w:r>
+      <w:r>
+        <w:rPr>
+          <w:b/>
+          <w:bCs/>
+        </w:rPr>
+        <w:t xml:space="preserve"> Simulation Wells </w:t>
+      </w:r>
+      <w:r>
+        <w:t>to make the view cleaner.</w:t>
       </w:r>
     </w:p>
     <w:p>
@@ -7417,7 +7600,15 @@
         <w:t xml:space="preserve">Import template from </w:t>
       </w:r>
       <w:r>
-        <w:t>"/model-data/norne-well-</w:t>
+        <w:t>"/model-data/</w:t>
+      </w:r>
+      <w:proofErr w:type="spellStart"/>
+      <w:r>
+        <w:t>norne</w:t>
+      </w:r>
+      <w:proofErr w:type="spellEnd"/>
+      <w:r>
+        <w:t>-well-</w:t>
       </w:r>
       <w:proofErr w:type="spellStart"/>
       <w:r>
@@ -7461,11 +7652,18 @@
         </w:numPr>
       </w:pPr>
       <w:r>
-        <w:t>Select “3D View”-&gt;”Fractures”</w:t>
+        <w:t>Select “3D View”-&gt;Fractures”</w:t>
       </w:r>
       <w:r>
         <w:br/>
-        <w:t xml:space="preserve">Select “Result Color”-&gt;”Conductivity [md-ft] </w:t>
+        <w:t>Toggle the view if “Fractures” object is missing.</w:t>
+      </w:r>
+      <w:r>
+        <w:br/>
+        <w:t>Select “Result Color-&gt;Conductivity [md-ft]</w:t>
+      </w:r>
+      <w:r>
+        <w:t>”</w:t>
       </w:r>
     </w:p>
     <w:p>
@@ -7532,7 +7730,6 @@
         </w:r>
       </w:hyperlink>
     </w:p>
-    <w:p/>
     <w:p>
       <w:pPr>
         <w:pStyle w:val="Heading2"/>
@@ -9858,10 +10055,7 @@
         </w:numPr>
       </w:pPr>
       <w:r>
-        <w:t>Improved c</w:t>
-      </w:r>
-      <w:r>
-        <w:t>ustom time axis tick marks</w:t>
+        <w:t>Improved custom time axis tick marks</w:t>
       </w:r>
     </w:p>
     <w:p>
@@ -9934,10 +10128,7 @@
       </w:pPr>
       <w:r>
         <w:lastRenderedPageBreak/>
-        <w:t>Improvements and new features 2023.0</w:t>
-      </w:r>
-      <w:r>
-        <w:t>1</w:t>
+        <w:t>Improvements and new features 2023.01</w:t>
       </w:r>
     </w:p>
     <w:p>
@@ -10008,13 +10199,7 @@
       </w:r>
       <w:proofErr w:type="spellEnd"/>
       <w:r>
-        <w:t xml:space="preserve">). This works if the number of cells </w:t>
-      </w:r>
-      <w:r>
-        <w:t>matches</w:t>
-      </w:r>
-      <w:r>
-        <w:t xml:space="preserve"> the destination grid.</w:t>
+        <w:t>). This works if the number of cells matches the destination grid.</w:t>
       </w:r>
     </w:p>
     <w:p>

</xml_diff>

<commit_message>
Updated screenshot of well target
</commit_message>
<xml_diff>
--- a/documents/RI_advanced_2023.docx
+++ b/documents/RI_advanced_2023.docx
@@ -1,6 +1,6 @@
 
 <file path=word/document.xml><?xml version="1.0" encoding="utf-8"?>
-<w:document xmlns:wpc="http://schemas.microsoft.com/office/word/2010/wordprocessingCanvas" xmlns:cx="http://schemas.microsoft.com/office/drawing/2014/chartex" xmlns:cx1="http://schemas.microsoft.com/office/drawing/2015/9/8/chartex" xmlns:cx2="http://schemas.microsoft.com/office/drawing/2015/10/21/chartex" xmlns:cx3="http://schemas.microsoft.com/office/drawing/2016/5/9/chartex" xmlns:cx4="http://schemas.microsoft.com/office/drawing/2016/5/10/chartex" xmlns:cx5="http://schemas.microsoft.com/office/drawing/2016/5/11/chartex" xmlns:cx6="http://schemas.microsoft.com/office/drawing/2016/5/12/chartex" xmlns:cx7="http://schemas.microsoft.com/office/drawing/2016/5/13/chartex" xmlns:cx8="http://schemas.microsoft.com/office/drawing/2016/5/14/chartex" xmlns:mc="http://schemas.openxmlformats.org/markup-compatibility/2006" xmlns:aink="http://schemas.microsoft.com/office/drawing/2016/ink" xmlns:am3d="http://schemas.microsoft.com/office/drawing/2017/model3d" xmlns:o="urn:schemas-microsoft-com:office:office" xmlns:oel="http://schemas.microsoft.com/office/2019/extlst" xmlns:r="http://schemas.openxmlformats.org/officeDocument/2006/relationships" xmlns:m="http://schemas.openxmlformats.org/officeDocument/2006/math" xmlns:v="urn:schemas-microsoft-com:vml" xmlns:wp14="http://schemas.microsoft.com/office/word/2010/wordprocessingDrawing" xmlns:wp="http://schemas.openxmlformats.org/drawingml/2006/wordprocessingDrawing" xmlns:w10="urn:schemas-microsoft-com:office:word" xmlns:w="http://schemas.openxmlformats.org/wordprocessingml/2006/main" xmlns:w14="http://schemas.microsoft.com/office/word/2010/wordml" xmlns:w15="http://schemas.microsoft.com/office/word/2012/wordml" xmlns:w16cex="http://schemas.microsoft.com/office/word/2018/wordml/cex" xmlns:w16cid="http://schemas.microsoft.com/office/word/2016/wordml/cid" xmlns:w16="http://schemas.microsoft.com/office/word/2018/wordml" xmlns:w16sdtdh="http://schemas.microsoft.com/office/word/2020/wordml/sdtdatahash" xmlns:w16se="http://schemas.microsoft.com/office/word/2015/wordml/symex" xmlns:wpg="http://schemas.microsoft.com/office/word/2010/wordprocessingGroup" xmlns:wpi="http://schemas.microsoft.com/office/word/2010/wordprocessingInk" xmlns:wne="http://schemas.microsoft.com/office/word/2006/wordml" xmlns:wps="http://schemas.microsoft.com/office/word/2010/wordprocessingShape" mc:Ignorable="w14 w15 w16se w16cid w16 w16cex w16sdtdh wp14">
+<w:document xmlns:wpc="http://schemas.microsoft.com/office/word/2010/wordprocessingCanvas" xmlns:cx="http://schemas.microsoft.com/office/drawing/2014/chartex" xmlns:cx1="http://schemas.microsoft.com/office/drawing/2015/9/8/chartex" xmlns:cx2="http://schemas.microsoft.com/office/drawing/2015/10/21/chartex" xmlns:cx3="http://schemas.microsoft.com/office/drawing/2016/5/9/chartex" xmlns:cx4="http://schemas.microsoft.com/office/drawing/2016/5/10/chartex" xmlns:cx5="http://schemas.microsoft.com/office/drawing/2016/5/11/chartex" xmlns:cx6="http://schemas.microsoft.com/office/drawing/2016/5/12/chartex" xmlns:cx7="http://schemas.microsoft.com/office/drawing/2016/5/13/chartex" xmlns:cx8="http://schemas.microsoft.com/office/drawing/2016/5/14/chartex" xmlns:mc="http://schemas.openxmlformats.org/markup-compatibility/2006" xmlns:aink="http://schemas.microsoft.com/office/drawing/2016/ink" xmlns:am3d="http://schemas.microsoft.com/office/drawing/2017/model3d" xmlns:o="urn:schemas-microsoft-com:office:office" xmlns:oel="http://schemas.microsoft.com/office/2019/extlst" xmlns:r="http://schemas.openxmlformats.org/officeDocument/2006/relationships" xmlns:m="http://schemas.openxmlformats.org/officeDocument/2006/math" xmlns:v="urn:schemas-microsoft-com:vml" xmlns:wp14="http://schemas.microsoft.com/office/word/2010/wordprocessingDrawing" xmlns:wp="http://schemas.openxmlformats.org/drawingml/2006/wordprocessingDrawing" xmlns:w10="urn:schemas-microsoft-com:office:word" xmlns:w="http://schemas.openxmlformats.org/wordprocessingml/2006/main" xmlns:w14="http://schemas.microsoft.com/office/word/2010/wordml" xmlns:w15="http://schemas.microsoft.com/office/word/2012/wordml" xmlns:w16cex="http://schemas.microsoft.com/office/word/2018/wordml/cex" xmlns:w16cid="http://schemas.microsoft.com/office/word/2016/wordml/cid" xmlns:w16="http://schemas.microsoft.com/office/word/2018/wordml" xmlns:w16du="http://schemas.microsoft.com/office/word/2023/wordml/word16du" xmlns:w16sdtdh="http://schemas.microsoft.com/office/word/2020/wordml/sdtdatahash" xmlns:w16se="http://schemas.microsoft.com/office/word/2015/wordml/symex" xmlns:wpg="http://schemas.microsoft.com/office/word/2010/wordprocessingGroup" xmlns:wpi="http://schemas.microsoft.com/office/word/2010/wordprocessingInk" xmlns:wne="http://schemas.microsoft.com/office/word/2006/wordml" xmlns:wps="http://schemas.microsoft.com/office/word/2010/wordprocessingShape" mc:Ignorable="w14 w15 w16se w16cid w16 w16cex w16sdtdh wp14">
   <w:body>
     <w:p>
       <w:pPr>
@@ -2579,19 +2579,15 @@
       <w:r>
         <w:t>model-data/</w:t>
       </w:r>
-      <w:proofErr w:type="spellStart"/>
       <w:r>
         <w:t>norne</w:t>
       </w:r>
-      <w:proofErr w:type="spellEnd"/>
       <w:r>
         <w:t>/</w:t>
       </w:r>
-      <w:proofErr w:type="spellStart"/>
       <w:r>
         <w:t>Norne_subZones.lyr</w:t>
       </w:r>
-      <w:proofErr w:type="spellEnd"/>
       <w:r>
         <w:t>”</w:t>
       </w:r>
@@ -2672,21 +2668,7 @@
         <w:rPr>
           <w:color w:val="000000" w:themeColor="text1"/>
         </w:rPr>
-        <w:t xml:space="preserve">, </w:t>
-      </w:r>
-      <w:proofErr w:type="gramStart"/>
-      <w:r>
-        <w:rPr>
-          <w:color w:val="000000" w:themeColor="text1"/>
-        </w:rPr>
-        <w:t>Select</w:t>
-      </w:r>
-      <w:proofErr w:type="gramEnd"/>
-      <w:r>
-        <w:rPr>
-          <w:color w:val="000000" w:themeColor="text1"/>
-        </w:rPr>
-        <w:t xml:space="preserve"> “Create Grid Cross Plot”</w:t>
+        <w:t>, Select “Create Grid Cross Plot”</w:t>
       </w:r>
       <w:r>
         <w:rPr>
@@ -3028,21 +3010,11 @@
         </w:numPr>
       </w:pPr>
       <w:r>
-        <w:t>Import formations from folder “model-data/</w:t>
-      </w:r>
-      <w:proofErr w:type="spellStart"/>
-      <w:r>
-        <w:t>norne</w:t>
-      </w:r>
-      <w:proofErr w:type="spellEnd"/>
-      <w:r>
-        <w:t>/</w:t>
-      </w:r>
-      <w:proofErr w:type="spellStart"/>
+        <w:t>Import formations from folder “model-data/norne/</w:t>
+      </w:r>
       <w:r>
         <w:t>Norne_subZones.lyr</w:t>
       </w:r>
-      <w:proofErr w:type="spellEnd"/>
       <w:r>
         <w:t>”</w:t>
       </w:r>
@@ -3647,23 +3619,7 @@
           <w:bCs/>
           <w:color w:val="000000" w:themeColor="text1"/>
         </w:rPr>
-        <w:t xml:space="preserve"> in the Plots tree </w:t>
-      </w:r>
-      <w:proofErr w:type="gramStart"/>
-      <w:r>
-        <w:rPr>
-          <w:bCs/>
-          <w:color w:val="000000" w:themeColor="text1"/>
-        </w:rPr>
-        <w:t>view, and</w:t>
-      </w:r>
-      <w:proofErr w:type="gramEnd"/>
-      <w:r>
-        <w:rPr>
-          <w:bCs/>
-          <w:color w:val="000000" w:themeColor="text1"/>
-        </w:rPr>
-        <w:t xml:space="preserve"> select “Show Plot Data” to see the plot values.</w:t>
+        <w:t xml:space="preserve"> in the Plots tree view, and select “Show Plot Data” to see the plot values.</w:t>
       </w:r>
     </w:p>
     <w:p/>
@@ -4166,21 +4122,12 @@
         </w:rPr>
         <w:t xml:space="preserve">In the right-click menu in the 3D view, activate </w:t>
       </w:r>
-      <w:proofErr w:type="gramStart"/>
       <w:r>
         <w:rPr>
           <w:b/>
           <w:color w:val="000000" w:themeColor="text1"/>
         </w:rPr>
-        <w:t>Compare</w:t>
-      </w:r>
-      <w:proofErr w:type="gramEnd"/>
-      <w:r>
-        <w:rPr>
-          <w:b/>
-          <w:color w:val="000000" w:themeColor="text1"/>
-        </w:rPr>
-        <w:t xml:space="preserve"> to</w:t>
+        <w:t>Compare to</w:t>
       </w:r>
     </w:p>
     <w:p>
@@ -4381,13 +4328,8 @@
         <w:t>-</w:t>
       </w:r>
       <w:r>
-        <w:t>data/</w:t>
-      </w:r>
-      <w:proofErr w:type="spellStart"/>
-      <w:r>
-        <w:t>grid_ensemble</w:t>
-      </w:r>
-      <w:proofErr w:type="spellEnd"/>
+        <w:t>data/grid_ensemble</w:t>
+      </w:r>
       <w:r>
         <w:t>”</w:t>
       </w:r>
@@ -4878,21 +4820,11 @@
         </w:numPr>
       </w:pPr>
       <w:r>
-        <w:t>Import grid case from “norne” and import formations from “</w:t>
-      </w:r>
-      <w:proofErr w:type="spellStart"/>
-      <w:r>
-        <w:t>norne</w:t>
-      </w:r>
-      <w:proofErr w:type="spellEnd"/>
-      <w:r>
-        <w:t>/</w:t>
-      </w:r>
-      <w:proofErr w:type="spellStart"/>
+        <w:t>Import grid case from “norne” and import formations from “norne/</w:t>
+      </w:r>
       <w:r>
         <w:t>Norne_Fm.lyr</w:t>
       </w:r>
-      <w:proofErr w:type="spellEnd"/>
       <w:r>
         <w:t>”</w:t>
       </w:r>
@@ -4916,23 +4848,7 @@
         <w:t xml:space="preserve"> </w:t>
       </w:r>
       <w:r>
-        <w:t>"model-data/</w:t>
-      </w:r>
-      <w:proofErr w:type="spellStart"/>
-      <w:r>
-        <w:t>norne</w:t>
-      </w:r>
-      <w:proofErr w:type="spellEnd"/>
-      <w:r>
-        <w:t>-well-</w:t>
-      </w:r>
-      <w:proofErr w:type="spellStart"/>
-      <w:r>
-        <w:t>logdata</w:t>
-      </w:r>
-      <w:proofErr w:type="spellEnd"/>
-      <w:r>
-        <w:t>/</w:t>
+        <w:t>"model-data/norne-well-logdata/</w:t>
       </w:r>
       <w:r>
         <w:t>dummy-B-3H.dev</w:t>
@@ -5342,23 +5258,7 @@
         <w:t xml:space="preserve"> </w:t>
       </w:r>
       <w:r>
-        <w:t>"model-data/</w:t>
-      </w:r>
-      <w:proofErr w:type="spellStart"/>
-      <w:r>
-        <w:t>norne</w:t>
-      </w:r>
-      <w:proofErr w:type="spellEnd"/>
-      <w:r>
-        <w:t>-well-</w:t>
-      </w:r>
-      <w:proofErr w:type="spellStart"/>
-      <w:r>
-        <w:t>logdata</w:t>
-      </w:r>
-      <w:proofErr w:type="spellEnd"/>
-      <w:r>
-        <w:t>/</w:t>
+        <w:t>"model-data/norne-well-logdata/</w:t>
       </w:r>
       <w:r>
         <w:t>dummy-B-3H.dev</w:t>
@@ -5416,23 +5316,7 @@
         <w:t xml:space="preserve"> and select </w:t>
       </w:r>
       <w:r>
-        <w:t>"model-data/</w:t>
-      </w:r>
-      <w:proofErr w:type="spellStart"/>
-      <w:r>
-        <w:t>norne</w:t>
-      </w:r>
-      <w:proofErr w:type="spellEnd"/>
-      <w:r>
-        <w:t>-well-</w:t>
-      </w:r>
-      <w:proofErr w:type="spellStart"/>
-      <w:r>
-        <w:t>logdata</w:t>
-      </w:r>
-      <w:proofErr w:type="spellEnd"/>
-      <w:r>
-        <w:t>/</w:t>
+        <w:t>"model-data/norne-well-logdata/</w:t>
       </w:r>
       <w:r>
         <w:t>dummy-B-3_H.LAS</w:t>
@@ -6330,7 +6214,6 @@
       <w:r>
         <w:t xml:space="preserve"> section of the plot or by zoom using </w:t>
       </w:r>
-      <w:proofErr w:type="spellStart"/>
       <w:r>
         <w:rPr>
           <w:b/>
@@ -6339,11 +6222,7 @@
         <w:t>CTRL</w:t>
       </w:r>
       <w:r>
-        <w:t>+mouse</w:t>
-      </w:r>
-      <w:proofErr w:type="spellEnd"/>
-      <w:r>
-        <w:t xml:space="preserve"> wheel</w:t>
+        <w:t>+mouse wheel</w:t>
       </w:r>
     </w:p>
     <w:p>
@@ -7199,32 +7078,18 @@
       <w:r>
         <w:t>target points</w:t>
       </w:r>
-    </w:p>
-    <w:p>
-      <w:pPr>
-        <w:pStyle w:val="ListParagraph"/>
-        <w:numPr>
-          <w:ilvl w:val="1"/>
-          <w:numId w:val="24"/>
-        </w:numPr>
-      </w:pPr>
+      <w:r>
+        <w:br/>
+      </w:r>
       <w:r>
         <w:rPr>
           <w:noProof/>
         </w:rPr>
         <w:drawing>
-          <wp:anchor distT="0" distB="0" distL="114300" distR="114300" simplePos="0" relativeHeight="251697152" behindDoc="0" locked="0" layoutInCell="1" allowOverlap="1" wp14:anchorId="3A7D6EF1" wp14:editId="7915D9AE">
-            <wp:simplePos x="0" y="0"/>
-            <wp:positionH relativeFrom="margin">
-              <wp:posOffset>936270</wp:posOffset>
-            </wp:positionH>
-            <wp:positionV relativeFrom="paragraph">
-              <wp:posOffset>194919</wp:posOffset>
-            </wp:positionV>
-            <wp:extent cx="1250315" cy="1441450"/>
-            <wp:effectExtent l="0" t="0" r="6985" b="6350"/>
-            <wp:wrapTopAndBottom/>
-            <wp:docPr id="11" name="Picture 11"/>
+          <wp:inline distT="0" distB="0" distL="0" distR="0" wp14:anchorId="42F23670" wp14:editId="6C448380">
+            <wp:extent cx="1433779" cy="1325167"/>
+            <wp:effectExtent l="0" t="0" r="0" b="8890"/>
+            <wp:docPr id="200144407" name="Picture 1" descr="A picture containing cartoon, art&#10;&#10;Description automatically generated"/>
             <wp:cNvGraphicFramePr>
               <a:graphicFrameLocks xmlns:a="http://schemas.openxmlformats.org/drawingml/2006/main" noChangeAspect="1"/>
             </wp:cNvGraphicFramePr>
@@ -7232,7 +7097,7 @@
               <a:graphicData uri="http://schemas.openxmlformats.org/drawingml/2006/picture">
                 <pic:pic xmlns:pic="http://schemas.openxmlformats.org/drawingml/2006/picture">
                   <pic:nvPicPr>
-                    <pic:cNvPr id="1" name=""/>
+                    <pic:cNvPr id="200144407" name="Picture 1" descr="A picture containing cartoon, art&#10;&#10;Description automatically generated"/>
                     <pic:cNvPicPr/>
                   </pic:nvPicPr>
                   <pic:blipFill>
@@ -7250,7 +7115,7 @@
                   <pic:spPr>
                     <a:xfrm>
                       <a:off x="0" y="0"/>
-                      <a:ext cx="1250315" cy="1441450"/>
+                      <a:ext cx="1439678" cy="1330619"/>
                     </a:xfrm>
                     <a:prstGeom prst="rect">
                       <a:avLst/>
@@ -7259,15 +7124,18 @@
                 </pic:pic>
               </a:graphicData>
             </a:graphic>
-            <wp14:sizeRelH relativeFrom="margin">
-              <wp14:pctWidth>0</wp14:pctWidth>
-            </wp14:sizeRelH>
-            <wp14:sizeRelV relativeFrom="margin">
-              <wp14:pctHeight>0</wp14:pctHeight>
-            </wp14:sizeRelV>
-          </wp:anchor>
+          </wp:inline>
         </w:drawing>
       </w:r>
+    </w:p>
+    <w:p>
+      <w:pPr>
+        <w:pStyle w:val="ListParagraph"/>
+        <w:numPr>
+          <w:ilvl w:val="1"/>
+          <w:numId w:val="24"/>
+        </w:numPr>
+      </w:pPr>
       <w:r>
         <w:t>Manipulate the location by using dragger items in 3D</w:t>
       </w:r>
@@ -7365,19 +7233,24 @@
       <w:pPr>
         <w:ind w:left="360"/>
       </w:pPr>
-    </w:p>
-    <w:p>
-      <w:pPr>
-        <w:ind w:left="360"/>
-      </w:pPr>
-      <w:hyperlink r:id="rId37" w:history="1">
+      <w:r>
+        <w:br/>
+        <w:t>Well traget move operations</w:t>
+      </w:r>
+      <w:r>
+        <w:br/>
+      </w:r>
+      <w:hyperlink r:id="rId37" w:anchor="well-target-interaction-operations" w:history="1">
         <w:r>
           <w:rPr>
             <w:rStyle w:val="Hyperlink"/>
           </w:rPr>
-          <w:t>https://resinsight.org/wells-and-completions/createnewwellpaths/</w:t>
+          <w:t>https://resinsight.org/wells-and-completions/createnewwellpaths/#well-target-interaction-operations</w:t>
         </w:r>
       </w:hyperlink>
+      <w:r>
+        <w:br/>
+      </w:r>
     </w:p>
     <w:p>
       <w:pPr>
@@ -7600,23 +7473,7 @@
         <w:t xml:space="preserve">Import template from </w:t>
       </w:r>
       <w:r>
-        <w:t>"/model-data/</w:t>
-      </w:r>
-      <w:proofErr w:type="spellStart"/>
-      <w:r>
-        <w:t>norne</w:t>
-      </w:r>
-      <w:proofErr w:type="spellEnd"/>
-      <w:r>
-        <w:t>-well-</w:t>
-      </w:r>
-      <w:proofErr w:type="spellStart"/>
-      <w:r>
-        <w:t>hydrfrac</w:t>
-      </w:r>
-      <w:proofErr w:type="spellEnd"/>
-      <w:r>
-        <w:t>/StimPlan_HydrFrac.XML"</w:t>
+        <w:t>"/model-data/norne-well-hydrfrac/StimPlan_HydrFrac.XML"</w:t>
       </w:r>
     </w:p>
     <w:p>
@@ -8599,11 +8456,9 @@
       <w:r>
         <w:t xml:space="preserve"> &lt;</w:t>
       </w:r>
-      <w:proofErr w:type="spellStart"/>
       <w:r>
         <w:t>ReferencedExternalFiles</w:t>
       </w:r>
-      <w:proofErr w:type="spellEnd"/>
       <w:r>
         <w:t>&gt;</w:t>
       </w:r>
@@ -8634,11 +8489,9 @@
       <w:r>
         <w:t xml:space="preserve"> &lt;</w:t>
       </w:r>
-      <w:proofErr w:type="spellStart"/>
       <w:r>
         <w:t>WellPathTargets</w:t>
       </w:r>
-      <w:proofErr w:type="spellEnd"/>
       <w:r>
         <w:t>&gt;</w:t>
       </w:r>
@@ -8652,13 +8505,8 @@
         </w:numPr>
       </w:pPr>
       <w:r>
-        <w:t xml:space="preserve">Discuss how these can be changed by external </w:t>
-      </w:r>
-      <w:proofErr w:type="spellStart"/>
-      <w:r>
-        <w:t>sciprts</w:t>
-      </w:r>
-      <w:proofErr w:type="spellEnd"/>
+        <w:t>Discuss how these can be changed by external sciprts</w:t>
+      </w:r>
     </w:p>
     <w:p>
       <w:pPr>
@@ -9223,16 +9071,11 @@
       <w:r>
         <w:t xml:space="preserve"> </w:t>
       </w:r>
-      <w:proofErr w:type="spellStart"/>
       <w:r>
         <w:t>ba</w:t>
       </w:r>
       <w:r>
-        <w:t>se_pred</w:t>
-      </w:r>
-      <w:proofErr w:type="spellEnd"/>
-      <w:r>
-        <w:t>)</w:t>
+        <w:t>se_pred)</w:t>
       </w:r>
     </w:p>
     <w:p>
@@ -9451,18 +9294,10 @@
         </w:drawing>
       </w:r>
       <w:r>
-        <w:t xml:space="preserve">Select sort by </w:t>
-      </w:r>
-      <w:proofErr w:type="gramStart"/>
-      <w:r>
-        <w:t>abs</w:t>
-      </w:r>
-      <w:r>
-        <w:t>(</w:t>
-      </w:r>
-      <w:proofErr w:type="gramEnd"/>
-      <w:r>
-        <w:t>V</w:t>
+        <w:t>Select sort by abs</w:t>
+      </w:r>
+      <w:r>
+        <w:t>(V</w:t>
       </w:r>
       <w:r>
         <w:t>alue</w:t>
@@ -10167,15 +10002,7 @@
       </w:r>
       <w:r>
         <w:br/>
-        <w:t xml:space="preserve">Import-&gt;ROFF Grid Models-&gt;Import </w:t>
-      </w:r>
-      <w:proofErr w:type="spellStart"/>
-      <w:r>
-        <w:t>Roff</w:t>
-      </w:r>
-      <w:proofErr w:type="spellEnd"/>
-      <w:r>
-        <w:t xml:space="preserve"> Case</w:t>
+        <w:t>Import-&gt;ROFF Grid Models-&gt;Import Roff Case</w:t>
       </w:r>
       <w:r>
         <w:br/>
@@ -10191,15 +10018,7 @@
         </w:numPr>
       </w:pPr>
       <w:r>
-        <w:t xml:space="preserve">Grid data in text format can be imported into any grid model (Eclipse EGRID, Eclipse GRDECL, </w:t>
-      </w:r>
-      <w:proofErr w:type="spellStart"/>
-      <w:r>
-        <w:t>Roff</w:t>
-      </w:r>
-      <w:proofErr w:type="spellEnd"/>
-      <w:r>
-        <w:t>). This works if the number of cells matches the destination grid.</w:t>
+        <w:t>Grid data in text format can be imported into any grid model (Eclipse EGRID, Eclipse GRDECL, Roff). This works if the number of cells matches the destination grid.</w:t>
       </w:r>
     </w:p>
     <w:p>
@@ -10373,7 +10192,7 @@
 </file>
 
 <file path=word/endnotes.xml><?xml version="1.0" encoding="utf-8"?>
-<w:endnotes xmlns:wpc="http://schemas.microsoft.com/office/word/2010/wordprocessingCanvas" xmlns:cx="http://schemas.microsoft.com/office/drawing/2014/chartex" xmlns:cx1="http://schemas.microsoft.com/office/drawing/2015/9/8/chartex" xmlns:cx2="http://schemas.microsoft.com/office/drawing/2015/10/21/chartex" xmlns:cx3="http://schemas.microsoft.com/office/drawing/2016/5/9/chartex" xmlns:cx4="http://schemas.microsoft.com/office/drawing/2016/5/10/chartex" xmlns:cx5="http://schemas.microsoft.com/office/drawing/2016/5/11/chartex" xmlns:cx6="http://schemas.microsoft.com/office/drawing/2016/5/12/chartex" xmlns:cx7="http://schemas.microsoft.com/office/drawing/2016/5/13/chartex" xmlns:cx8="http://schemas.microsoft.com/office/drawing/2016/5/14/chartex" xmlns:mc="http://schemas.openxmlformats.org/markup-compatibility/2006" xmlns:aink="http://schemas.microsoft.com/office/drawing/2016/ink" xmlns:am3d="http://schemas.microsoft.com/office/drawing/2017/model3d" xmlns:o="urn:schemas-microsoft-com:office:office" xmlns:oel="http://schemas.microsoft.com/office/2019/extlst" xmlns:r="http://schemas.openxmlformats.org/officeDocument/2006/relationships" xmlns:m="http://schemas.openxmlformats.org/officeDocument/2006/math" xmlns:v="urn:schemas-microsoft-com:vml" xmlns:wp14="http://schemas.microsoft.com/office/word/2010/wordprocessingDrawing" xmlns:wp="http://schemas.openxmlformats.org/drawingml/2006/wordprocessingDrawing" xmlns:w10="urn:schemas-microsoft-com:office:word" xmlns:w="http://schemas.openxmlformats.org/wordprocessingml/2006/main" xmlns:w14="http://schemas.microsoft.com/office/word/2010/wordml" xmlns:w15="http://schemas.microsoft.com/office/word/2012/wordml" xmlns:w16cex="http://schemas.microsoft.com/office/word/2018/wordml/cex" xmlns:w16cid="http://schemas.microsoft.com/office/word/2016/wordml/cid" xmlns:w16="http://schemas.microsoft.com/office/word/2018/wordml" xmlns:w16sdtdh="http://schemas.microsoft.com/office/word/2020/wordml/sdtdatahash" xmlns:w16se="http://schemas.microsoft.com/office/word/2015/wordml/symex" xmlns:wpg="http://schemas.microsoft.com/office/word/2010/wordprocessingGroup" xmlns:wpi="http://schemas.microsoft.com/office/word/2010/wordprocessingInk" xmlns:wne="http://schemas.microsoft.com/office/word/2006/wordml" xmlns:wps="http://schemas.microsoft.com/office/word/2010/wordprocessingShape" mc:Ignorable="w14 w15 w16se w16cid w16 w16cex w16sdtdh wp14">
+<w:endnotes xmlns:wpc="http://schemas.microsoft.com/office/word/2010/wordprocessingCanvas" xmlns:cx="http://schemas.microsoft.com/office/drawing/2014/chartex" xmlns:cx1="http://schemas.microsoft.com/office/drawing/2015/9/8/chartex" xmlns:cx2="http://schemas.microsoft.com/office/drawing/2015/10/21/chartex" xmlns:cx3="http://schemas.microsoft.com/office/drawing/2016/5/9/chartex" xmlns:cx4="http://schemas.microsoft.com/office/drawing/2016/5/10/chartex" xmlns:cx5="http://schemas.microsoft.com/office/drawing/2016/5/11/chartex" xmlns:cx6="http://schemas.microsoft.com/office/drawing/2016/5/12/chartex" xmlns:cx7="http://schemas.microsoft.com/office/drawing/2016/5/13/chartex" xmlns:cx8="http://schemas.microsoft.com/office/drawing/2016/5/14/chartex" xmlns:mc="http://schemas.openxmlformats.org/markup-compatibility/2006" xmlns:aink="http://schemas.microsoft.com/office/drawing/2016/ink" xmlns:am3d="http://schemas.microsoft.com/office/drawing/2017/model3d" xmlns:o="urn:schemas-microsoft-com:office:office" xmlns:oel="http://schemas.microsoft.com/office/2019/extlst" xmlns:r="http://schemas.openxmlformats.org/officeDocument/2006/relationships" xmlns:m="http://schemas.openxmlformats.org/officeDocument/2006/math" xmlns:v="urn:schemas-microsoft-com:vml" xmlns:wp14="http://schemas.microsoft.com/office/word/2010/wordprocessingDrawing" xmlns:wp="http://schemas.openxmlformats.org/drawingml/2006/wordprocessingDrawing" xmlns:w10="urn:schemas-microsoft-com:office:word" xmlns:w="http://schemas.openxmlformats.org/wordprocessingml/2006/main" xmlns:w14="http://schemas.microsoft.com/office/word/2010/wordml" xmlns:w15="http://schemas.microsoft.com/office/word/2012/wordml" xmlns:w16cex="http://schemas.microsoft.com/office/word/2018/wordml/cex" xmlns:w16cid="http://schemas.microsoft.com/office/word/2016/wordml/cid" xmlns:w16="http://schemas.microsoft.com/office/word/2018/wordml" xmlns:w16du="http://schemas.microsoft.com/office/word/2023/wordml/word16du" xmlns:w16sdtdh="http://schemas.microsoft.com/office/word/2020/wordml/sdtdatahash" xmlns:w16se="http://schemas.microsoft.com/office/word/2015/wordml/symex" xmlns:wpg="http://schemas.microsoft.com/office/word/2010/wordprocessingGroup" xmlns:wpi="http://schemas.microsoft.com/office/word/2010/wordprocessingInk" xmlns:wne="http://schemas.microsoft.com/office/word/2006/wordml" xmlns:wps="http://schemas.microsoft.com/office/word/2010/wordprocessingShape" mc:Ignorable="w14 w15 w16se w16cid w16 w16cex w16sdtdh wp14">
   <w:endnote w:type="separator" w:id="-1">
     <w:p>
       <w:pPr>
@@ -10398,7 +10217,7 @@
 </file>
 
 <file path=word/footer1.xml><?xml version="1.0" encoding="utf-8"?>
-<w:ftr xmlns:wpc="http://schemas.microsoft.com/office/word/2010/wordprocessingCanvas" xmlns:cx="http://schemas.microsoft.com/office/drawing/2014/chartex" xmlns:cx1="http://schemas.microsoft.com/office/drawing/2015/9/8/chartex" xmlns:cx2="http://schemas.microsoft.com/office/drawing/2015/10/21/chartex" xmlns:cx3="http://schemas.microsoft.com/office/drawing/2016/5/9/chartex" xmlns:cx4="http://schemas.microsoft.com/office/drawing/2016/5/10/chartex" xmlns:cx5="http://schemas.microsoft.com/office/drawing/2016/5/11/chartex" xmlns:cx6="http://schemas.microsoft.com/office/drawing/2016/5/12/chartex" xmlns:cx7="http://schemas.microsoft.com/office/drawing/2016/5/13/chartex" xmlns:cx8="http://schemas.microsoft.com/office/drawing/2016/5/14/chartex" xmlns:mc="http://schemas.openxmlformats.org/markup-compatibility/2006" xmlns:aink="http://schemas.microsoft.com/office/drawing/2016/ink" xmlns:am3d="http://schemas.microsoft.com/office/drawing/2017/model3d" xmlns:o="urn:schemas-microsoft-com:office:office" xmlns:oel="http://schemas.microsoft.com/office/2019/extlst" xmlns:r="http://schemas.openxmlformats.org/officeDocument/2006/relationships" xmlns:m="http://schemas.openxmlformats.org/officeDocument/2006/math" xmlns:v="urn:schemas-microsoft-com:vml" xmlns:wp14="http://schemas.microsoft.com/office/word/2010/wordprocessingDrawing" xmlns:wp="http://schemas.openxmlformats.org/drawingml/2006/wordprocessingDrawing" xmlns:w10="urn:schemas-microsoft-com:office:word" xmlns:w="http://schemas.openxmlformats.org/wordprocessingml/2006/main" xmlns:w14="http://schemas.microsoft.com/office/word/2010/wordml" xmlns:w15="http://schemas.microsoft.com/office/word/2012/wordml" xmlns:w16cex="http://schemas.microsoft.com/office/word/2018/wordml/cex" xmlns:w16cid="http://schemas.microsoft.com/office/word/2016/wordml/cid" xmlns:w16="http://schemas.microsoft.com/office/word/2018/wordml" xmlns:w16sdtdh="http://schemas.microsoft.com/office/word/2020/wordml/sdtdatahash" xmlns:w16se="http://schemas.microsoft.com/office/word/2015/wordml/symex" xmlns:wpg="http://schemas.microsoft.com/office/word/2010/wordprocessingGroup" xmlns:wpi="http://schemas.microsoft.com/office/word/2010/wordprocessingInk" xmlns:wne="http://schemas.microsoft.com/office/word/2006/wordml" xmlns:wps="http://schemas.microsoft.com/office/word/2010/wordprocessingShape" mc:Ignorable="w14 w15 w16se w16cid w16 w16cex w16sdtdh wp14">
+<w:ftr xmlns:wpc="http://schemas.microsoft.com/office/word/2010/wordprocessingCanvas" xmlns:cx="http://schemas.microsoft.com/office/drawing/2014/chartex" xmlns:cx1="http://schemas.microsoft.com/office/drawing/2015/9/8/chartex" xmlns:cx2="http://schemas.microsoft.com/office/drawing/2015/10/21/chartex" xmlns:cx3="http://schemas.microsoft.com/office/drawing/2016/5/9/chartex" xmlns:cx4="http://schemas.microsoft.com/office/drawing/2016/5/10/chartex" xmlns:cx5="http://schemas.microsoft.com/office/drawing/2016/5/11/chartex" xmlns:cx6="http://schemas.microsoft.com/office/drawing/2016/5/12/chartex" xmlns:cx7="http://schemas.microsoft.com/office/drawing/2016/5/13/chartex" xmlns:cx8="http://schemas.microsoft.com/office/drawing/2016/5/14/chartex" xmlns:mc="http://schemas.openxmlformats.org/markup-compatibility/2006" xmlns:aink="http://schemas.microsoft.com/office/drawing/2016/ink" xmlns:am3d="http://schemas.microsoft.com/office/drawing/2017/model3d" xmlns:o="urn:schemas-microsoft-com:office:office" xmlns:oel="http://schemas.microsoft.com/office/2019/extlst" xmlns:r="http://schemas.openxmlformats.org/officeDocument/2006/relationships" xmlns:m="http://schemas.openxmlformats.org/officeDocument/2006/math" xmlns:v="urn:schemas-microsoft-com:vml" xmlns:wp14="http://schemas.microsoft.com/office/word/2010/wordprocessingDrawing" xmlns:wp="http://schemas.openxmlformats.org/drawingml/2006/wordprocessingDrawing" xmlns:w10="urn:schemas-microsoft-com:office:word" xmlns:w="http://schemas.openxmlformats.org/wordprocessingml/2006/main" xmlns:w14="http://schemas.microsoft.com/office/word/2010/wordml" xmlns:w15="http://schemas.microsoft.com/office/word/2012/wordml" xmlns:w16cex="http://schemas.microsoft.com/office/word/2018/wordml/cex" xmlns:w16cid="http://schemas.microsoft.com/office/word/2016/wordml/cid" xmlns:w16="http://schemas.microsoft.com/office/word/2018/wordml" xmlns:w16du="http://schemas.microsoft.com/office/word/2023/wordml/word16du" xmlns:w16sdtdh="http://schemas.microsoft.com/office/word/2020/wordml/sdtdatahash" xmlns:w16se="http://schemas.microsoft.com/office/word/2015/wordml/symex" xmlns:wpg="http://schemas.microsoft.com/office/word/2010/wordprocessingGroup" xmlns:wpi="http://schemas.microsoft.com/office/word/2010/wordprocessingInk" xmlns:wne="http://schemas.microsoft.com/office/word/2006/wordml" xmlns:wps="http://schemas.microsoft.com/office/word/2010/wordprocessingShape" mc:Ignorable="w14 w15 w16se w16cid w16 w16cex w16sdtdh wp14">
   <w:p>
     <w:pPr>
       <w:pStyle w:val="Footer"/>
@@ -10495,7 +10314,7 @@
 </file>
 
 <file path=word/footnotes.xml><?xml version="1.0" encoding="utf-8"?>
-<w:footnotes xmlns:wpc="http://schemas.microsoft.com/office/word/2010/wordprocessingCanvas" xmlns:cx="http://schemas.microsoft.com/office/drawing/2014/chartex" xmlns:cx1="http://schemas.microsoft.com/office/drawing/2015/9/8/chartex" xmlns:cx2="http://schemas.microsoft.com/office/drawing/2015/10/21/chartex" xmlns:cx3="http://schemas.microsoft.com/office/drawing/2016/5/9/chartex" xmlns:cx4="http://schemas.microsoft.com/office/drawing/2016/5/10/chartex" xmlns:cx5="http://schemas.microsoft.com/office/drawing/2016/5/11/chartex" xmlns:cx6="http://schemas.microsoft.com/office/drawing/2016/5/12/chartex" xmlns:cx7="http://schemas.microsoft.com/office/drawing/2016/5/13/chartex" xmlns:cx8="http://schemas.microsoft.com/office/drawing/2016/5/14/chartex" xmlns:mc="http://schemas.openxmlformats.org/markup-compatibility/2006" xmlns:aink="http://schemas.microsoft.com/office/drawing/2016/ink" xmlns:am3d="http://schemas.microsoft.com/office/drawing/2017/model3d" xmlns:o="urn:schemas-microsoft-com:office:office" xmlns:oel="http://schemas.microsoft.com/office/2019/extlst" xmlns:r="http://schemas.openxmlformats.org/officeDocument/2006/relationships" xmlns:m="http://schemas.openxmlformats.org/officeDocument/2006/math" xmlns:v="urn:schemas-microsoft-com:vml" xmlns:wp14="http://schemas.microsoft.com/office/word/2010/wordprocessingDrawing" xmlns:wp="http://schemas.openxmlformats.org/drawingml/2006/wordprocessingDrawing" xmlns:w10="urn:schemas-microsoft-com:office:word" xmlns:w="http://schemas.openxmlformats.org/wordprocessingml/2006/main" xmlns:w14="http://schemas.microsoft.com/office/word/2010/wordml" xmlns:w15="http://schemas.microsoft.com/office/word/2012/wordml" xmlns:w16cex="http://schemas.microsoft.com/office/word/2018/wordml/cex" xmlns:w16cid="http://schemas.microsoft.com/office/word/2016/wordml/cid" xmlns:w16="http://schemas.microsoft.com/office/word/2018/wordml" xmlns:w16sdtdh="http://schemas.microsoft.com/office/word/2020/wordml/sdtdatahash" xmlns:w16se="http://schemas.microsoft.com/office/word/2015/wordml/symex" xmlns:wpg="http://schemas.microsoft.com/office/word/2010/wordprocessingGroup" xmlns:wpi="http://schemas.microsoft.com/office/word/2010/wordprocessingInk" xmlns:wne="http://schemas.microsoft.com/office/word/2006/wordml" xmlns:wps="http://schemas.microsoft.com/office/word/2010/wordprocessingShape" mc:Ignorable="w14 w15 w16se w16cid w16 w16cex w16sdtdh wp14">
+<w:footnotes xmlns:wpc="http://schemas.microsoft.com/office/word/2010/wordprocessingCanvas" xmlns:cx="http://schemas.microsoft.com/office/drawing/2014/chartex" xmlns:cx1="http://schemas.microsoft.com/office/drawing/2015/9/8/chartex" xmlns:cx2="http://schemas.microsoft.com/office/drawing/2015/10/21/chartex" xmlns:cx3="http://schemas.microsoft.com/office/drawing/2016/5/9/chartex" xmlns:cx4="http://schemas.microsoft.com/office/drawing/2016/5/10/chartex" xmlns:cx5="http://schemas.microsoft.com/office/drawing/2016/5/11/chartex" xmlns:cx6="http://schemas.microsoft.com/office/drawing/2016/5/12/chartex" xmlns:cx7="http://schemas.microsoft.com/office/drawing/2016/5/13/chartex" xmlns:cx8="http://schemas.microsoft.com/office/drawing/2016/5/14/chartex" xmlns:mc="http://schemas.openxmlformats.org/markup-compatibility/2006" xmlns:aink="http://schemas.microsoft.com/office/drawing/2016/ink" xmlns:am3d="http://schemas.microsoft.com/office/drawing/2017/model3d" xmlns:o="urn:schemas-microsoft-com:office:office" xmlns:oel="http://schemas.microsoft.com/office/2019/extlst" xmlns:r="http://schemas.openxmlformats.org/officeDocument/2006/relationships" xmlns:m="http://schemas.openxmlformats.org/officeDocument/2006/math" xmlns:v="urn:schemas-microsoft-com:vml" xmlns:wp14="http://schemas.microsoft.com/office/word/2010/wordprocessingDrawing" xmlns:wp="http://schemas.openxmlformats.org/drawingml/2006/wordprocessingDrawing" xmlns:w10="urn:schemas-microsoft-com:office:word" xmlns:w="http://schemas.openxmlformats.org/wordprocessingml/2006/main" xmlns:w14="http://schemas.microsoft.com/office/word/2010/wordml" xmlns:w15="http://schemas.microsoft.com/office/word/2012/wordml" xmlns:w16cex="http://schemas.microsoft.com/office/word/2018/wordml/cex" xmlns:w16cid="http://schemas.microsoft.com/office/word/2016/wordml/cid" xmlns:w16="http://schemas.microsoft.com/office/word/2018/wordml" xmlns:w16du="http://schemas.microsoft.com/office/word/2023/wordml/word16du" xmlns:w16sdtdh="http://schemas.microsoft.com/office/word/2020/wordml/sdtdatahash" xmlns:w16se="http://schemas.microsoft.com/office/word/2015/wordml/symex" xmlns:wpg="http://schemas.microsoft.com/office/word/2010/wordprocessingGroup" xmlns:wpi="http://schemas.microsoft.com/office/word/2010/wordprocessingInk" xmlns:wne="http://schemas.microsoft.com/office/word/2006/wordml" xmlns:wps="http://schemas.microsoft.com/office/word/2010/wordprocessingShape" mc:Ignorable="w14 w15 w16se w16cid w16 w16cex w16sdtdh wp14">
   <w:footnote w:type="separator" w:id="-1">
     <w:p>
       <w:pPr>
@@ -10520,7 +10339,7 @@
 </file>
 
 <file path=word/header1.xml><?xml version="1.0" encoding="utf-8"?>
-<w:hdr xmlns:wpc="http://schemas.microsoft.com/office/word/2010/wordprocessingCanvas" xmlns:cx="http://schemas.microsoft.com/office/drawing/2014/chartex" xmlns:cx1="http://schemas.microsoft.com/office/drawing/2015/9/8/chartex" xmlns:cx2="http://schemas.microsoft.com/office/drawing/2015/10/21/chartex" xmlns:cx3="http://schemas.microsoft.com/office/drawing/2016/5/9/chartex" xmlns:cx4="http://schemas.microsoft.com/office/drawing/2016/5/10/chartex" xmlns:cx5="http://schemas.microsoft.com/office/drawing/2016/5/11/chartex" xmlns:cx6="http://schemas.microsoft.com/office/drawing/2016/5/12/chartex" xmlns:cx7="http://schemas.microsoft.com/office/drawing/2016/5/13/chartex" xmlns:cx8="http://schemas.microsoft.com/office/drawing/2016/5/14/chartex" xmlns:mc="http://schemas.openxmlformats.org/markup-compatibility/2006" xmlns:aink="http://schemas.microsoft.com/office/drawing/2016/ink" xmlns:am3d="http://schemas.microsoft.com/office/drawing/2017/model3d" xmlns:o="urn:schemas-microsoft-com:office:office" xmlns:oel="http://schemas.microsoft.com/office/2019/extlst" xmlns:r="http://schemas.openxmlformats.org/officeDocument/2006/relationships" xmlns:m="http://schemas.openxmlformats.org/officeDocument/2006/math" xmlns:v="urn:schemas-microsoft-com:vml" xmlns:wp14="http://schemas.microsoft.com/office/word/2010/wordprocessingDrawing" xmlns:wp="http://schemas.openxmlformats.org/drawingml/2006/wordprocessingDrawing" xmlns:w10="urn:schemas-microsoft-com:office:word" xmlns:w="http://schemas.openxmlformats.org/wordprocessingml/2006/main" xmlns:w14="http://schemas.microsoft.com/office/word/2010/wordml" xmlns:w15="http://schemas.microsoft.com/office/word/2012/wordml" xmlns:w16cex="http://schemas.microsoft.com/office/word/2018/wordml/cex" xmlns:w16cid="http://schemas.microsoft.com/office/word/2016/wordml/cid" xmlns:w16="http://schemas.microsoft.com/office/word/2018/wordml" xmlns:w16sdtdh="http://schemas.microsoft.com/office/word/2020/wordml/sdtdatahash" xmlns:w16se="http://schemas.microsoft.com/office/word/2015/wordml/symex" xmlns:wpg="http://schemas.microsoft.com/office/word/2010/wordprocessingGroup" xmlns:wpi="http://schemas.microsoft.com/office/word/2010/wordprocessingInk" xmlns:wne="http://schemas.microsoft.com/office/word/2006/wordml" xmlns:wps="http://schemas.microsoft.com/office/word/2010/wordprocessingShape" mc:Ignorable="w14 w15 w16se w16cid w16 w16cex w16sdtdh wp14">
+<w:hdr xmlns:wpc="http://schemas.microsoft.com/office/word/2010/wordprocessingCanvas" xmlns:cx="http://schemas.microsoft.com/office/drawing/2014/chartex" xmlns:cx1="http://schemas.microsoft.com/office/drawing/2015/9/8/chartex" xmlns:cx2="http://schemas.microsoft.com/office/drawing/2015/10/21/chartex" xmlns:cx3="http://schemas.microsoft.com/office/drawing/2016/5/9/chartex" xmlns:cx4="http://schemas.microsoft.com/office/drawing/2016/5/10/chartex" xmlns:cx5="http://schemas.microsoft.com/office/drawing/2016/5/11/chartex" xmlns:cx6="http://schemas.microsoft.com/office/drawing/2016/5/12/chartex" xmlns:cx7="http://schemas.microsoft.com/office/drawing/2016/5/13/chartex" xmlns:cx8="http://schemas.microsoft.com/office/drawing/2016/5/14/chartex" xmlns:mc="http://schemas.openxmlformats.org/markup-compatibility/2006" xmlns:aink="http://schemas.microsoft.com/office/drawing/2016/ink" xmlns:am3d="http://schemas.microsoft.com/office/drawing/2017/model3d" xmlns:o="urn:schemas-microsoft-com:office:office" xmlns:oel="http://schemas.microsoft.com/office/2019/extlst" xmlns:r="http://schemas.openxmlformats.org/officeDocument/2006/relationships" xmlns:m="http://schemas.openxmlformats.org/officeDocument/2006/math" xmlns:v="urn:schemas-microsoft-com:vml" xmlns:wp14="http://schemas.microsoft.com/office/word/2010/wordprocessingDrawing" xmlns:wp="http://schemas.openxmlformats.org/drawingml/2006/wordprocessingDrawing" xmlns:w10="urn:schemas-microsoft-com:office:word" xmlns:w="http://schemas.openxmlformats.org/wordprocessingml/2006/main" xmlns:w14="http://schemas.microsoft.com/office/word/2010/wordml" xmlns:w15="http://schemas.microsoft.com/office/word/2012/wordml" xmlns:w16cex="http://schemas.microsoft.com/office/word/2018/wordml/cex" xmlns:w16cid="http://schemas.microsoft.com/office/word/2016/wordml/cid" xmlns:w16="http://schemas.microsoft.com/office/word/2018/wordml" xmlns:w16du="http://schemas.microsoft.com/office/word/2023/wordml/word16du" xmlns:w16sdtdh="http://schemas.microsoft.com/office/word/2020/wordml/sdtdatahash" xmlns:w16se="http://schemas.microsoft.com/office/word/2015/wordml/symex" xmlns:wpg="http://schemas.microsoft.com/office/word/2010/wordprocessingGroup" xmlns:wpi="http://schemas.microsoft.com/office/word/2010/wordprocessingInk" xmlns:wne="http://schemas.microsoft.com/office/word/2006/wordml" xmlns:wps="http://schemas.microsoft.com/office/word/2010/wordprocessingShape" mc:Ignorable="w14 w15 w16se w16cid w16 w16cex w16sdtdh wp14">
   <w:p>
     <w:pPr>
       <w:pStyle w:val="Header"/>
@@ -10596,7 +10415,7 @@
 </file>
 
 <file path=word/numbering.xml><?xml version="1.0" encoding="utf-8"?>
-<w:numbering xmlns:wpc="http://schemas.microsoft.com/office/word/2010/wordprocessingCanvas" xmlns:cx="http://schemas.microsoft.com/office/drawing/2014/chartex" xmlns:cx1="http://schemas.microsoft.com/office/drawing/2015/9/8/chartex" xmlns:cx2="http://schemas.microsoft.com/office/drawing/2015/10/21/chartex" xmlns:cx3="http://schemas.microsoft.com/office/drawing/2016/5/9/chartex" xmlns:cx4="http://schemas.microsoft.com/office/drawing/2016/5/10/chartex" xmlns:cx5="http://schemas.microsoft.com/office/drawing/2016/5/11/chartex" xmlns:cx6="http://schemas.microsoft.com/office/drawing/2016/5/12/chartex" xmlns:cx7="http://schemas.microsoft.com/office/drawing/2016/5/13/chartex" xmlns:cx8="http://schemas.microsoft.com/office/drawing/2016/5/14/chartex" xmlns:mc="http://schemas.openxmlformats.org/markup-compatibility/2006" xmlns:aink="http://schemas.microsoft.com/office/drawing/2016/ink" xmlns:am3d="http://schemas.microsoft.com/office/drawing/2017/model3d" xmlns:o="urn:schemas-microsoft-com:office:office" xmlns:oel="http://schemas.microsoft.com/office/2019/extlst" xmlns:r="http://schemas.openxmlformats.org/officeDocument/2006/relationships" xmlns:m="http://schemas.openxmlformats.org/officeDocument/2006/math" xmlns:v="urn:schemas-microsoft-com:vml" xmlns:wp14="http://schemas.microsoft.com/office/word/2010/wordprocessingDrawing" xmlns:wp="http://schemas.openxmlformats.org/drawingml/2006/wordprocessingDrawing" xmlns:w10="urn:schemas-microsoft-com:office:word" xmlns:w="http://schemas.openxmlformats.org/wordprocessingml/2006/main" xmlns:w14="http://schemas.microsoft.com/office/word/2010/wordml" xmlns:w15="http://schemas.microsoft.com/office/word/2012/wordml" xmlns:w16cex="http://schemas.microsoft.com/office/word/2018/wordml/cex" xmlns:w16cid="http://schemas.microsoft.com/office/word/2016/wordml/cid" xmlns:w16="http://schemas.microsoft.com/office/word/2018/wordml" xmlns:w16sdtdh="http://schemas.microsoft.com/office/word/2020/wordml/sdtdatahash" xmlns:w16se="http://schemas.microsoft.com/office/word/2015/wordml/symex" xmlns:wpg="http://schemas.microsoft.com/office/word/2010/wordprocessingGroup" xmlns:wpi="http://schemas.microsoft.com/office/word/2010/wordprocessingInk" xmlns:wne="http://schemas.microsoft.com/office/word/2006/wordml" xmlns:wps="http://schemas.microsoft.com/office/word/2010/wordprocessingShape" mc:Ignorable="w14 w15 w16se w16cid w16 w16cex w16sdtdh wp14">
+<w:numbering xmlns:wpc="http://schemas.microsoft.com/office/word/2010/wordprocessingCanvas" xmlns:cx="http://schemas.microsoft.com/office/drawing/2014/chartex" xmlns:cx1="http://schemas.microsoft.com/office/drawing/2015/9/8/chartex" xmlns:cx2="http://schemas.microsoft.com/office/drawing/2015/10/21/chartex" xmlns:cx3="http://schemas.microsoft.com/office/drawing/2016/5/9/chartex" xmlns:cx4="http://schemas.microsoft.com/office/drawing/2016/5/10/chartex" xmlns:cx5="http://schemas.microsoft.com/office/drawing/2016/5/11/chartex" xmlns:cx6="http://schemas.microsoft.com/office/drawing/2016/5/12/chartex" xmlns:cx7="http://schemas.microsoft.com/office/drawing/2016/5/13/chartex" xmlns:cx8="http://schemas.microsoft.com/office/drawing/2016/5/14/chartex" xmlns:mc="http://schemas.openxmlformats.org/markup-compatibility/2006" xmlns:aink="http://schemas.microsoft.com/office/drawing/2016/ink" xmlns:am3d="http://schemas.microsoft.com/office/drawing/2017/model3d" xmlns:o="urn:schemas-microsoft-com:office:office" xmlns:oel="http://schemas.microsoft.com/office/2019/extlst" xmlns:r="http://schemas.openxmlformats.org/officeDocument/2006/relationships" xmlns:m="http://schemas.openxmlformats.org/officeDocument/2006/math" xmlns:v="urn:schemas-microsoft-com:vml" xmlns:wp14="http://schemas.microsoft.com/office/word/2010/wordprocessingDrawing" xmlns:wp="http://schemas.openxmlformats.org/drawingml/2006/wordprocessingDrawing" xmlns:w10="urn:schemas-microsoft-com:office:word" xmlns:w="http://schemas.openxmlformats.org/wordprocessingml/2006/main" xmlns:w14="http://schemas.microsoft.com/office/word/2010/wordml" xmlns:w15="http://schemas.microsoft.com/office/word/2012/wordml" xmlns:w16cex="http://schemas.microsoft.com/office/word/2018/wordml/cex" xmlns:w16cid="http://schemas.microsoft.com/office/word/2016/wordml/cid" xmlns:w16="http://schemas.microsoft.com/office/word/2018/wordml" xmlns:w16du="http://schemas.microsoft.com/office/word/2023/wordml/word16du" xmlns:w16sdtdh="http://schemas.microsoft.com/office/word/2020/wordml/sdtdatahash" xmlns:w16se="http://schemas.microsoft.com/office/word/2015/wordml/symex" xmlns:wpg="http://schemas.microsoft.com/office/word/2010/wordprocessingGroup" xmlns:wpi="http://schemas.microsoft.com/office/word/2010/wordprocessingInk" xmlns:wne="http://schemas.microsoft.com/office/word/2006/wordml" xmlns:wps="http://schemas.microsoft.com/office/word/2010/wordprocessingShape" mc:Ignorable="w14 w15 w16se w16cid w16 w16cex w16sdtdh wp14">
   <w:abstractNum w:abstractNumId="0" w15:restartNumberingAfterBreak="0">
     <w:nsid w:val="0095136D"/>
     <w:multiLevelType w:val="hybridMultilevel"/>

</xml_diff>

<commit_message>
Added summary tables to user guide
added seismic to advanced
</commit_message>
<xml_diff>
--- a/documents/RI_advanced_2023.docx
+++ b/documents/RI_advanced_2023.docx
@@ -1,6 +1,6 @@
 
 <file path=word/document.xml><?xml version="1.0" encoding="utf-8"?>
-<w:document xmlns:wpc="http://schemas.microsoft.com/office/word/2010/wordprocessingCanvas" xmlns:cx="http://schemas.microsoft.com/office/drawing/2014/chartex" xmlns:cx1="http://schemas.microsoft.com/office/drawing/2015/9/8/chartex" xmlns:cx2="http://schemas.microsoft.com/office/drawing/2015/10/21/chartex" xmlns:cx3="http://schemas.microsoft.com/office/drawing/2016/5/9/chartex" xmlns:cx4="http://schemas.microsoft.com/office/drawing/2016/5/10/chartex" xmlns:cx5="http://schemas.microsoft.com/office/drawing/2016/5/11/chartex" xmlns:cx6="http://schemas.microsoft.com/office/drawing/2016/5/12/chartex" xmlns:cx7="http://schemas.microsoft.com/office/drawing/2016/5/13/chartex" xmlns:cx8="http://schemas.microsoft.com/office/drawing/2016/5/14/chartex" xmlns:mc="http://schemas.openxmlformats.org/markup-compatibility/2006" xmlns:aink="http://schemas.microsoft.com/office/drawing/2016/ink" xmlns:am3d="http://schemas.microsoft.com/office/drawing/2017/model3d" xmlns:o="urn:schemas-microsoft-com:office:office" xmlns:oel="http://schemas.microsoft.com/office/2019/extlst" xmlns:r="http://schemas.openxmlformats.org/officeDocument/2006/relationships" xmlns:m="http://schemas.openxmlformats.org/officeDocument/2006/math" xmlns:v="urn:schemas-microsoft-com:vml" xmlns:wp14="http://schemas.microsoft.com/office/word/2010/wordprocessingDrawing" xmlns:wp="http://schemas.openxmlformats.org/drawingml/2006/wordprocessingDrawing" xmlns:w10="urn:schemas-microsoft-com:office:word" xmlns:w="http://schemas.openxmlformats.org/wordprocessingml/2006/main" xmlns:w14="http://schemas.microsoft.com/office/word/2010/wordml" xmlns:w15="http://schemas.microsoft.com/office/word/2012/wordml" xmlns:w16cex="http://schemas.microsoft.com/office/word/2018/wordml/cex" xmlns:w16cid="http://schemas.microsoft.com/office/word/2016/wordml/cid" xmlns:w16="http://schemas.microsoft.com/office/word/2018/wordml" xmlns:w16du="http://schemas.microsoft.com/office/word/2023/wordml/word16du" xmlns:w16sdtdh="http://schemas.microsoft.com/office/word/2020/wordml/sdtdatahash" xmlns:w16se="http://schemas.microsoft.com/office/word/2015/wordml/symex" xmlns:wpg="http://schemas.microsoft.com/office/word/2010/wordprocessingGroup" xmlns:wpi="http://schemas.microsoft.com/office/word/2010/wordprocessingInk" xmlns:wne="http://schemas.microsoft.com/office/word/2006/wordml" xmlns:wps="http://schemas.microsoft.com/office/word/2010/wordprocessingShape" mc:Ignorable="w14 w15 w16se w16cid w16 w16cex w16sdtdh wp14">
+<w:document xmlns:wpc="http://schemas.microsoft.com/office/word/2010/wordprocessingCanvas" xmlns:cx="http://schemas.microsoft.com/office/drawing/2014/chartex" xmlns:cx1="http://schemas.microsoft.com/office/drawing/2015/9/8/chartex" xmlns:cx2="http://schemas.microsoft.com/office/drawing/2015/10/21/chartex" xmlns:cx3="http://schemas.microsoft.com/office/drawing/2016/5/9/chartex" xmlns:cx4="http://schemas.microsoft.com/office/drawing/2016/5/10/chartex" xmlns:cx5="http://schemas.microsoft.com/office/drawing/2016/5/11/chartex" xmlns:cx6="http://schemas.microsoft.com/office/drawing/2016/5/12/chartex" xmlns:cx7="http://schemas.microsoft.com/office/drawing/2016/5/13/chartex" xmlns:cx8="http://schemas.microsoft.com/office/drawing/2016/5/14/chartex" xmlns:mc="http://schemas.openxmlformats.org/markup-compatibility/2006" xmlns:aink="http://schemas.microsoft.com/office/drawing/2016/ink" xmlns:am3d="http://schemas.microsoft.com/office/drawing/2017/model3d" xmlns:o="urn:schemas-microsoft-com:office:office" xmlns:oel="http://schemas.microsoft.com/office/2019/extlst" xmlns:r="http://schemas.openxmlformats.org/officeDocument/2006/relationships" xmlns:m="http://schemas.openxmlformats.org/officeDocument/2006/math" xmlns:v="urn:schemas-microsoft-com:vml" xmlns:wp14="http://schemas.microsoft.com/office/word/2010/wordprocessingDrawing" xmlns:wp="http://schemas.openxmlformats.org/drawingml/2006/wordprocessingDrawing" xmlns:w10="urn:schemas-microsoft-com:office:word" xmlns:w="http://schemas.openxmlformats.org/wordprocessingml/2006/main" xmlns:w14="http://schemas.microsoft.com/office/word/2010/wordml" xmlns:w15="http://schemas.microsoft.com/office/word/2012/wordml" xmlns:w16cex="http://schemas.microsoft.com/office/word/2018/wordml/cex" xmlns:w16cid="http://schemas.microsoft.com/office/word/2016/wordml/cid" xmlns:w16="http://schemas.microsoft.com/office/word/2018/wordml" xmlns:w16sdtdh="http://schemas.microsoft.com/office/word/2020/wordml/sdtdatahash" xmlns:w16se="http://schemas.microsoft.com/office/word/2015/wordml/symex" xmlns:wpg="http://schemas.microsoft.com/office/word/2010/wordprocessingGroup" xmlns:wpi="http://schemas.microsoft.com/office/word/2010/wordprocessingInk" xmlns:wne="http://schemas.microsoft.com/office/word/2006/wordml" xmlns:wps="http://schemas.microsoft.com/office/word/2010/wordprocessingShape" mc:Ignorable="w14 w15 w16se w16cid w16 w16cex w16sdtdh wp14">
   <w:body>
     <w:p>
       <w:pPr>
@@ -2301,7 +2301,7 @@
           <w:noProof/>
         </w:rPr>
         <w:drawing>
-          <wp:anchor distT="0" distB="0" distL="114300" distR="114300" simplePos="0" relativeHeight="251681792" behindDoc="0" locked="0" layoutInCell="1" allowOverlap="1" wp14:anchorId="56ED9766" wp14:editId="23899A34">
+          <wp:anchor distT="0" distB="0" distL="114300" distR="114300" simplePos="0" relativeHeight="251681792" behindDoc="0" locked="0" layoutInCell="1" allowOverlap="1" wp14:anchorId="56ED9766" wp14:editId="302B8BC1">
             <wp:simplePos x="0" y="0"/>
             <wp:positionH relativeFrom="column">
               <wp:posOffset>3235629</wp:posOffset>
@@ -5865,7 +5865,7 @@
           <w:noProof/>
         </w:rPr>
         <w:drawing>
-          <wp:anchor distT="0" distB="0" distL="114300" distR="114300" simplePos="0" relativeHeight="251718656" behindDoc="0" locked="0" layoutInCell="1" allowOverlap="1" wp14:anchorId="484E5C62" wp14:editId="66415F5E">
+          <wp:anchor distT="0" distB="0" distL="114300" distR="114300" simplePos="0" relativeHeight="251718656" behindDoc="0" locked="0" layoutInCell="1" allowOverlap="1" wp14:anchorId="484E5C62" wp14:editId="1CA990FA">
             <wp:simplePos x="0" y="0"/>
             <wp:positionH relativeFrom="column">
               <wp:posOffset>1542314</wp:posOffset>
@@ -6951,7 +6951,7 @@
           <w:noProof/>
         </w:rPr>
         <w:drawing>
-          <wp:anchor distT="0" distB="0" distL="114300" distR="114300" simplePos="0" relativeHeight="251709440" behindDoc="0" locked="0" layoutInCell="1" allowOverlap="1" wp14:anchorId="7CDBE8BC" wp14:editId="3279CEDC">
+          <wp:anchor distT="0" distB="0" distL="114300" distR="114300" simplePos="0" relativeHeight="251709440" behindDoc="0" locked="0" layoutInCell="1" allowOverlap="1" wp14:anchorId="7CDBE8BC" wp14:editId="49FD7CCD">
             <wp:simplePos x="0" y="0"/>
             <wp:positionH relativeFrom="column">
               <wp:posOffset>5494866</wp:posOffset>
@@ -8350,7 +8350,7 @@
           <w:noProof/>
         </w:rPr>
         <w:drawing>
-          <wp:anchor distT="0" distB="0" distL="114300" distR="114300" simplePos="0" relativeHeight="251710464" behindDoc="0" locked="0" layoutInCell="1" allowOverlap="1" wp14:anchorId="52EE8827" wp14:editId="1B8E2A01">
+          <wp:anchor distT="0" distB="0" distL="114300" distR="114300" simplePos="0" relativeHeight="251710464" behindDoc="0" locked="0" layoutInCell="1" allowOverlap="1" wp14:anchorId="52EE8827" wp14:editId="2AE26305">
             <wp:simplePos x="0" y="0"/>
             <wp:positionH relativeFrom="column">
               <wp:posOffset>1857137</wp:posOffset>
@@ -8633,11 +8633,594 @@
     </w:p>
     <w:p>
       <w:pPr>
-        <w:pStyle w:val="Heading2"/>
+        <w:keepNext/>
+        <w:keepLines/>
+        <w:pageBreakBefore/>
+        <w:numPr>
+          <w:ilvl w:val="0"/>
+          <w:numId w:val="28"/>
+        </w:numPr>
+        <w:tabs>
+          <w:tab w:val="num" w:pos="360"/>
+        </w:tabs>
+        <w:spacing w:before="360" w:after="0"/>
+        <w:ind w:left="357" w:hanging="357"/>
+        <w:outlineLvl w:val="1"/>
+        <w:rPr>
+          <w:rFonts w:asciiTheme="majorHAnsi" w:eastAsiaTheme="majorEastAsia" w:hAnsiTheme="majorHAnsi" w:cstheme="majorBidi"/>
+          <w:color w:val="0563C1" w:themeColor="hyperlink"/>
+          <w:sz w:val="26"/>
+          <w:szCs w:val="26"/>
+        </w:rPr>
       </w:pPr>
       <w:bookmarkStart w:id="36" w:name="_Toc115092086"/>
       <w:bookmarkStart w:id="37" w:name="_Toc126665595"/>
       <w:r>
+        <w:rPr>
+          <w:rFonts w:asciiTheme="majorHAnsi" w:eastAsiaTheme="majorEastAsia" w:hAnsiTheme="majorHAnsi" w:cstheme="majorBidi"/>
+          <w:color w:val="0563C1" w:themeColor="hyperlink"/>
+          <w:sz w:val="26"/>
+          <w:szCs w:val="26"/>
+        </w:rPr>
+        <w:lastRenderedPageBreak/>
+        <w:t>Seismic Data</w:t>
+      </w:r>
+    </w:p>
+    <w:p>
+      <w:pPr>
+        <w:keepNext/>
+        <w:keepLines/>
+        <w:spacing w:before="40" w:after="0"/>
+        <w:outlineLvl w:val="3"/>
+        <w:rPr>
+          <w:rFonts w:asciiTheme="majorHAnsi" w:eastAsiaTheme="majorEastAsia" w:hAnsiTheme="majorHAnsi" w:cstheme="majorBidi"/>
+          <w:i/>
+          <w:iCs/>
+          <w:color w:val="2F5496" w:themeColor="accent1" w:themeShade="BF"/>
+        </w:rPr>
+      </w:pPr>
+      <w:r>
+        <w:rPr>
+          <w:rFonts w:asciiTheme="majorHAnsi" w:eastAsiaTheme="majorEastAsia" w:hAnsiTheme="majorHAnsi" w:cstheme="majorBidi"/>
+          <w:i/>
+          <w:iCs/>
+          <w:color w:val="2F5496" w:themeColor="accent1" w:themeShade="BF"/>
+        </w:rPr>
+        <w:t>Objective: Import and visualize seismic data. Compare with reservoir data.</w:t>
+      </w:r>
+    </w:p>
+    <w:p>
+      <w:pPr>
+        <w:numPr>
+          <w:ilvl w:val="0"/>
+          <w:numId w:val="39"/>
+        </w:numPr>
+        <w:contextualSpacing/>
+        <w:rPr>
+          <w:lang w:val="sv-SE"/>
+        </w:rPr>
+      </w:pPr>
+      <w:r>
+        <w:rPr>
+          <w:lang w:val="sv-SE"/>
+        </w:rPr>
+        <w:t>Import the Drogon grid model from "drogon/DROGON-0.EGRID”</w:t>
+      </w:r>
+    </w:p>
+    <w:p>
+      <w:pPr>
+        <w:numPr>
+          <w:ilvl w:val="0"/>
+          <w:numId w:val="39"/>
+        </w:numPr>
+        <w:contextualSpacing/>
+      </w:pPr>
+      <w:r>
+        <w:t>Import seismic data from "drogon/seismic/seismic--amplitude_depth--20180701_20180101.vds”</w:t>
+      </w:r>
+    </w:p>
+    <w:p>
+      <w:pPr>
+        <w:numPr>
+          <w:ilvl w:val="0"/>
+          <w:numId w:val="39"/>
+        </w:numPr>
+        <w:contextualSpacing/>
+      </w:pPr>
+      <w:r>
+        <w:t xml:space="preserve">In the </w:t>
+      </w:r>
+      <w:r>
+        <w:rPr>
+          <w:b/>
+          <w:bCs/>
+        </w:rPr>
+        <w:t>Project Tree</w:t>
+      </w:r>
+      <w:r>
+        <w:t xml:space="preserve">, toggle off </w:t>
+      </w:r>
+      <w:r>
+        <w:rPr>
+          <w:b/>
+          <w:bCs/>
+        </w:rPr>
+        <w:t>Grids</w:t>
+      </w:r>
+      <w:r>
+        <w:t xml:space="preserve"> to be able to see seismic data (optionally toggle off </w:t>
+      </w:r>
+      <w:r>
+        <w:rPr>
+          <w:b/>
+          <w:bCs/>
+        </w:rPr>
+        <w:t>Faults</w:t>
+      </w:r>
+      <w:r>
+        <w:t>)</w:t>
+      </w:r>
+    </w:p>
+    <w:p>
+      <w:pPr>
+        <w:numPr>
+          <w:ilvl w:val="0"/>
+          <w:numId w:val="39"/>
+        </w:numPr>
+        <w:contextualSpacing/>
+      </w:pPr>
+      <w:r>
+        <w:t xml:space="preserve">From the right-click menu of </w:t>
+      </w:r>
+      <w:r>
+        <w:rPr>
+          <w:b/>
+          <w:bCs/>
+        </w:rPr>
+        <w:t>Seismic Sections</w:t>
+      </w:r>
+      <w:r>
+        <w:t>, select “New Inline Section” and investigate seismic data in the view</w:t>
+      </w:r>
+    </w:p>
+    <w:p>
+      <w:pPr>
+        <w:numPr>
+          <w:ilvl w:val="1"/>
+          <w:numId w:val="39"/>
+        </w:numPr>
+        <w:contextualSpacing/>
+      </w:pPr>
+      <w:r>
+        <w:t xml:space="preserve">Activate the </w:t>
+      </w:r>
+      <w:r>
+        <w:rPr>
+          <w:b/>
+          <w:bCs/>
+        </w:rPr>
+        <w:t xml:space="preserve">Seismic Histogram </w:t>
+      </w:r>
+      <w:r>
+        <w:t>dialog to see the value distribution</w:t>
+      </w:r>
+    </w:p>
+    <w:p>
+      <w:pPr>
+        <w:numPr>
+          <w:ilvl w:val="1"/>
+          <w:numId w:val="39"/>
+        </w:numPr>
+        <w:contextualSpacing/>
+      </w:pPr>
+      <w:r>
+        <w:t xml:space="preserve">Click on red and blue parts of the seismic slice to see the associated seismic value in the </w:t>
+      </w:r>
+      <w:r>
+        <w:rPr>
+          <w:b/>
+          <w:bCs/>
+        </w:rPr>
+        <w:t>Result Info</w:t>
+      </w:r>
+      <w:r>
+        <w:t xml:space="preserve"> dialog, see how the reported values corresponds to the seismic color legend</w:t>
+      </w:r>
+    </w:p>
+    <w:p>
+      <w:pPr>
+        <w:numPr>
+          <w:ilvl w:val="1"/>
+          <w:numId w:val="39"/>
+        </w:numPr>
+        <w:contextualSpacing/>
+      </w:pPr>
+      <w:r>
+        <w:t xml:space="preserve">Select the </w:t>
+      </w:r>
+      <w:r>
+        <w:rPr>
+          <w:b/>
+          <w:bCs/>
+        </w:rPr>
+        <w:t>Inline</w:t>
+      </w:r>
+      <w:r>
+        <w:t xml:space="preserve"> object, and manipulate the </w:t>
+      </w:r>
+      <w:r>
+        <w:rPr>
+          <w:b/>
+          <w:bCs/>
+        </w:rPr>
+        <w:t xml:space="preserve">Inline </w:t>
+      </w:r>
+      <w:r>
+        <w:t xml:space="preserve">value in the </w:t>
+      </w:r>
+      <w:r>
+        <w:rPr>
+          <w:b/>
+          <w:bCs/>
+        </w:rPr>
+        <w:t>Property Editor</w:t>
+      </w:r>
+    </w:p>
+    <w:p>
+      <w:pPr>
+        <w:numPr>
+          <w:ilvl w:val="0"/>
+          <w:numId w:val="39"/>
+        </w:numPr>
+        <w:contextualSpacing/>
+      </w:pPr>
+      <w:r>
+        <w:t xml:space="preserve">Select the seismic data source, and adjust the mute and clip values to filter </w:t>
+      </w:r>
+      <w:r>
+        <w:t xml:space="preserve">seismic </w:t>
+      </w:r>
+      <w:r>
+        <w:t>data</w:t>
+      </w:r>
+    </w:p>
+    <w:p>
+      <w:pPr>
+        <w:numPr>
+          <w:ilvl w:val="1"/>
+          <w:numId w:val="39"/>
+        </w:numPr>
+        <w:contextualSpacing/>
+      </w:pPr>
+      <w:r>
+        <w:t xml:space="preserve">Set </w:t>
+      </w:r>
+      <w:r>
+        <w:rPr>
+          <w:b/>
+          <w:bCs/>
+        </w:rPr>
+        <w:t>Clip Value</w:t>
+      </w:r>
+      <w:r>
+        <w:t xml:space="preserve"> to 0.003</w:t>
+      </w:r>
+    </w:p>
+    <w:p>
+      <w:pPr>
+        <w:numPr>
+          <w:ilvl w:val="1"/>
+          <w:numId w:val="39"/>
+        </w:numPr>
+        <w:contextualSpacing/>
+      </w:pPr>
+      <w:r>
+        <w:t xml:space="preserve">Set </w:t>
+      </w:r>
+      <w:r>
+        <w:rPr>
+          <w:b/>
+          <w:bCs/>
+        </w:rPr>
+        <w:t>Mute Value</w:t>
+      </w:r>
+      <w:r>
+        <w:t xml:space="preserve"> to 0.001</w:t>
+      </w:r>
+    </w:p>
+    <w:p>
+      <w:pPr>
+        <w:numPr>
+          <w:ilvl w:val="1"/>
+          <w:numId w:val="39"/>
+        </w:numPr>
+        <w:contextualSpacing/>
+      </w:pPr>
+      <w:r>
+        <w:t xml:space="preserve">Select the </w:t>
+      </w:r>
+      <w:r>
+        <w:rPr>
+          <w:b/>
+          <w:bCs/>
+        </w:rPr>
+        <w:t>Inline</w:t>
+      </w:r>
+      <w:r>
+        <w:t xml:space="preserve"> object, expand the </w:t>
+      </w:r>
+      <w:r>
+        <w:rPr>
+          <w:b/>
+          <w:bCs/>
+        </w:rPr>
+        <w:t>Experimental</w:t>
+      </w:r>
+      <w:r>
+        <w:t xml:space="preserve"> group and activate </w:t>
+      </w:r>
+      <w:r>
+        <w:rPr>
+          <w:b/>
+          <w:bCs/>
+        </w:rPr>
+        <w:t>Transparent</w:t>
+      </w:r>
+    </w:p>
+    <w:p>
+      <w:pPr>
+        <w:numPr>
+          <w:ilvl w:val="1"/>
+          <w:numId w:val="39"/>
+        </w:numPr>
+        <w:contextualSpacing/>
+      </w:pPr>
+      <w:r>
+        <w:t>Move the inline to see how seismic data correlates to grid model geometry</w:t>
+      </w:r>
+    </w:p>
+    <w:p>
+      <w:pPr>
+        <w:keepNext/>
+        <w:keepLines/>
+        <w:pageBreakBefore/>
+        <w:numPr>
+          <w:ilvl w:val="0"/>
+          <w:numId w:val="28"/>
+        </w:numPr>
+        <w:tabs>
+          <w:tab w:val="num" w:pos="360"/>
+        </w:tabs>
+        <w:spacing w:before="360" w:after="0"/>
+        <w:ind w:left="357" w:hanging="357"/>
+        <w:outlineLvl w:val="1"/>
+        <w:rPr>
+          <w:rFonts w:asciiTheme="majorHAnsi" w:eastAsiaTheme="majorEastAsia" w:hAnsiTheme="majorHAnsi" w:cstheme="majorBidi"/>
+          <w:color w:val="0563C1" w:themeColor="hyperlink"/>
+          <w:sz w:val="26"/>
+          <w:szCs w:val="26"/>
+        </w:rPr>
+      </w:pPr>
+      <w:r>
+        <w:rPr>
+          <w:rFonts w:asciiTheme="majorHAnsi" w:eastAsiaTheme="majorEastAsia" w:hAnsiTheme="majorHAnsi" w:cstheme="majorBidi"/>
+          <w:color w:val="0563C1" w:themeColor="hyperlink"/>
+          <w:sz w:val="26"/>
+          <w:szCs w:val="26"/>
+        </w:rPr>
+        <w:lastRenderedPageBreak/>
+        <w:t>Seismic Data along a well path</w:t>
+      </w:r>
+    </w:p>
+    <w:p>
+      <w:pPr>
+        <w:keepNext/>
+        <w:keepLines/>
+        <w:spacing w:before="40" w:after="0"/>
+        <w:outlineLvl w:val="3"/>
+        <w:rPr>
+          <w:rFonts w:asciiTheme="majorHAnsi" w:eastAsiaTheme="majorEastAsia" w:hAnsiTheme="majorHAnsi" w:cstheme="majorBidi"/>
+          <w:i/>
+          <w:iCs/>
+          <w:color w:val="2F5496" w:themeColor="accent1" w:themeShade="BF"/>
+        </w:rPr>
+      </w:pPr>
+      <w:r>
+        <w:rPr>
+          <w:rFonts w:asciiTheme="majorHAnsi" w:eastAsiaTheme="majorEastAsia" w:hAnsiTheme="majorHAnsi" w:cstheme="majorBidi"/>
+          <w:i/>
+          <w:iCs/>
+          <w:color w:val="2F5496" w:themeColor="accent1" w:themeShade="BF"/>
+        </w:rPr>
+        <w:t>Objective: See seismic data along a well path</w:t>
+      </w:r>
+    </w:p>
+    <w:p>
+      <w:pPr>
+        <w:numPr>
+          <w:ilvl w:val="0"/>
+          <w:numId w:val="39"/>
+        </w:numPr>
+        <w:contextualSpacing/>
+        <w:rPr>
+          <w:lang w:val="sv-SE"/>
+        </w:rPr>
+      </w:pPr>
+      <w:r>
+        <w:rPr>
+          <w:lang w:val="sv-SE"/>
+        </w:rPr>
+        <w:t>Import the Drogon grid model from "drogon/DROGON-0.EGRID”</w:t>
+      </w:r>
+    </w:p>
+    <w:p>
+      <w:pPr>
+        <w:numPr>
+          <w:ilvl w:val="0"/>
+          <w:numId w:val="39"/>
+        </w:numPr>
+        <w:contextualSpacing/>
+      </w:pPr>
+      <w:r>
+        <w:t>Import seismic data from "drogon/seismic/seismic--amplitude_depth--20180701_20180101.vds”</w:t>
+      </w:r>
+    </w:p>
+    <w:p>
+      <w:pPr>
+        <w:numPr>
+          <w:ilvl w:val="0"/>
+          <w:numId w:val="39"/>
+        </w:numPr>
+        <w:contextualSpacing/>
+      </w:pPr>
+      <w:r>
+        <w:t>Create a user defined well path</w:t>
+      </w:r>
+    </w:p>
+    <w:p>
+      <w:pPr>
+        <w:numPr>
+          <w:ilvl w:val="0"/>
+          <w:numId w:val="39"/>
+        </w:numPr>
+        <w:contextualSpacing/>
+      </w:pPr>
+      <w:r>
+        <w:t xml:space="preserve">From the right-click menu of </w:t>
+      </w:r>
+      <w:r>
+        <w:rPr>
+          <w:b/>
+          <w:bCs/>
+        </w:rPr>
+        <w:t>Intersections</w:t>
+      </w:r>
+      <w:r>
+        <w:t xml:space="preserve">, select “New Intersection”. Change intersection type to </w:t>
+      </w:r>
+      <w:r>
+        <w:rPr>
+          <w:b/>
+          <w:bCs/>
+        </w:rPr>
+        <w:t>Well Path</w:t>
+      </w:r>
+      <w:r>
+        <w:t>, and select the well path</w:t>
+      </w:r>
+    </w:p>
+    <w:p>
+      <w:pPr>
+        <w:numPr>
+          <w:ilvl w:val="0"/>
+          <w:numId w:val="39"/>
+        </w:numPr>
+        <w:contextualSpacing/>
+      </w:pPr>
+      <w:r>
+        <w:t>From the right-click menu of the generated intersection, select “Create as Seismic Section”</w:t>
+      </w:r>
+    </w:p>
+    <w:p>
+      <w:pPr>
+        <w:numPr>
+          <w:ilvl w:val="0"/>
+          <w:numId w:val="39"/>
+        </w:numPr>
+        <w:contextualSpacing/>
+      </w:pPr>
+      <w:r>
+        <w:t>Select the Seismic section, and set it to transparent</w:t>
+      </w:r>
+    </w:p>
+    <w:p>
+      <w:pPr>
+        <w:numPr>
+          <w:ilvl w:val="0"/>
+          <w:numId w:val="39"/>
+        </w:numPr>
+        <w:contextualSpacing/>
+      </w:pPr>
+      <w:r>
+        <w:t>Tile the windows to be able to see both views at the same time</w:t>
+      </w:r>
+    </w:p>
+    <w:p>
+      <w:pPr>
+        <w:numPr>
+          <w:ilvl w:val="0"/>
+          <w:numId w:val="39"/>
+        </w:numPr>
+        <w:contextualSpacing/>
+      </w:pPr>
+      <w:r>
+        <w:t>Show only seismic data in one view and grid model data in the other</w:t>
+      </w:r>
+    </w:p>
+    <w:p>
+      <w:pPr>
+        <w:numPr>
+          <w:ilvl w:val="0"/>
+          <w:numId w:val="39"/>
+        </w:numPr>
+        <w:contextualSpacing/>
+      </w:pPr>
+      <w:r>
+        <w:t>Manipulate the well path targets, and see grid is updated</w:t>
+      </w:r>
+    </w:p>
+    <w:p>
+      <w:pPr>
+        <w:numPr>
+          <w:ilvl w:val="0"/>
+          <w:numId w:val="39"/>
+        </w:numPr>
+        <w:contextualSpacing/>
+      </w:pPr>
+      <w:r>
+        <w:t>Advanced manipulation:</w:t>
+      </w:r>
+    </w:p>
+    <w:p>
+      <w:pPr>
+        <w:numPr>
+          <w:ilvl w:val="1"/>
+          <w:numId w:val="39"/>
+        </w:numPr>
+        <w:contextualSpacing/>
+      </w:pPr>
+      <w:r>
+        <w:t>Press and hold CTRL to move the target and all downstream well targets</w:t>
+      </w:r>
+    </w:p>
+    <w:p>
+      <w:pPr>
+        <w:numPr>
+          <w:ilvl w:val="1"/>
+          <w:numId w:val="39"/>
+        </w:numPr>
+        <w:contextualSpacing/>
+        <w:rPr>
+          <w:b/>
+          <w:bCs/>
+        </w:rPr>
+      </w:pPr>
+      <w:r>
+        <w:t xml:space="preserve">From the right-click menu in a view, select </w:t>
+      </w:r>
+      <w:r>
+        <w:rPr>
+          <w:b/>
+          <w:bCs/>
+        </w:rPr>
+        <w:t>Compare to</w:t>
+      </w:r>
+    </w:p>
+    <w:p>
+      <w:pPr>
+        <w:pStyle w:val="Heading2"/>
+      </w:pPr>
+      <w:r>
         <w:lastRenderedPageBreak/>
         <w:t>Correlation analysis (taken from ResInsight Intro Course)</w:t>
       </w:r>
@@ -8664,16 +9247,7 @@
         <w:t xml:space="preserve">Import a Summary Ensemble, and use import path </w:t>
       </w:r>
       <w:r>
-        <w:t>"</w:t>
-      </w:r>
-      <w:r>
-        <w:t>2020_intro</w:t>
-      </w:r>
-      <w:r>
-        <w:t>/</w:t>
-      </w:r>
-      <w:r>
-        <w:t>model-data</w:t>
+        <w:t>"model-data</w:t>
       </w:r>
       <w:r>
         <w:t>/</w:t>
@@ -9001,7 +9575,7 @@
         </w:numPr>
       </w:pPr>
       <w:r>
-        <w:t>Import a Summary Ensemble, and use import path "2020_intro/model-data/reek_ensemble/3_r001_reek_50/realization-0/</w:t>
+        <w:t>Import a Summary Ensemble, and use import path "model-data/reek_ensemble/3_r001_reek_50/realization-0/</w:t>
       </w:r>
       <w:r>
         <w:t>base_pred</w:t>
@@ -9019,7 +9593,7 @@
         </w:numPr>
       </w:pPr>
       <w:r>
-        <w:t>Import a Summary Ensemble, and use import path "2020_intro/model-data/reek_ensemble/3_r001_reek_50/realization-0/pred_op6”</w:t>
+        <w:t>Import a Summary Ensemble, and use import path "model-data/reek_ensemble/3_r001_reek_50/realization-0/pred_op6”</w:t>
       </w:r>
     </w:p>
     <w:p>
@@ -9244,7 +9818,7 @@
           <w:noProof/>
         </w:rPr>
         <w:drawing>
-          <wp:anchor distT="0" distB="0" distL="114300" distR="114300" simplePos="0" relativeHeight="251730944" behindDoc="0" locked="0" layoutInCell="1" allowOverlap="1" wp14:anchorId="27073718" wp14:editId="25E0F0B0">
+          <wp:anchor distT="0" distB="0" distL="114300" distR="114300" simplePos="0" relativeHeight="251730944" behindDoc="0" locked="0" layoutInCell="1" allowOverlap="1" wp14:anchorId="27073718" wp14:editId="0CA82D66">
             <wp:simplePos x="0" y="0"/>
             <wp:positionH relativeFrom="margin">
               <wp:align>right</wp:align>
@@ -10192,7 +10766,7 @@
 </file>
 
 <file path=word/endnotes.xml><?xml version="1.0" encoding="utf-8"?>
-<w:endnotes xmlns:wpc="http://schemas.microsoft.com/office/word/2010/wordprocessingCanvas" xmlns:cx="http://schemas.microsoft.com/office/drawing/2014/chartex" xmlns:cx1="http://schemas.microsoft.com/office/drawing/2015/9/8/chartex" xmlns:cx2="http://schemas.microsoft.com/office/drawing/2015/10/21/chartex" xmlns:cx3="http://schemas.microsoft.com/office/drawing/2016/5/9/chartex" xmlns:cx4="http://schemas.microsoft.com/office/drawing/2016/5/10/chartex" xmlns:cx5="http://schemas.microsoft.com/office/drawing/2016/5/11/chartex" xmlns:cx6="http://schemas.microsoft.com/office/drawing/2016/5/12/chartex" xmlns:cx7="http://schemas.microsoft.com/office/drawing/2016/5/13/chartex" xmlns:cx8="http://schemas.microsoft.com/office/drawing/2016/5/14/chartex" xmlns:mc="http://schemas.openxmlformats.org/markup-compatibility/2006" xmlns:aink="http://schemas.microsoft.com/office/drawing/2016/ink" xmlns:am3d="http://schemas.microsoft.com/office/drawing/2017/model3d" xmlns:o="urn:schemas-microsoft-com:office:office" xmlns:oel="http://schemas.microsoft.com/office/2019/extlst" xmlns:r="http://schemas.openxmlformats.org/officeDocument/2006/relationships" xmlns:m="http://schemas.openxmlformats.org/officeDocument/2006/math" xmlns:v="urn:schemas-microsoft-com:vml" xmlns:wp14="http://schemas.microsoft.com/office/word/2010/wordprocessingDrawing" xmlns:wp="http://schemas.openxmlformats.org/drawingml/2006/wordprocessingDrawing" xmlns:w10="urn:schemas-microsoft-com:office:word" xmlns:w="http://schemas.openxmlformats.org/wordprocessingml/2006/main" xmlns:w14="http://schemas.microsoft.com/office/word/2010/wordml" xmlns:w15="http://schemas.microsoft.com/office/word/2012/wordml" xmlns:w16cex="http://schemas.microsoft.com/office/word/2018/wordml/cex" xmlns:w16cid="http://schemas.microsoft.com/office/word/2016/wordml/cid" xmlns:w16="http://schemas.microsoft.com/office/word/2018/wordml" xmlns:w16du="http://schemas.microsoft.com/office/word/2023/wordml/word16du" xmlns:w16sdtdh="http://schemas.microsoft.com/office/word/2020/wordml/sdtdatahash" xmlns:w16se="http://schemas.microsoft.com/office/word/2015/wordml/symex" xmlns:wpg="http://schemas.microsoft.com/office/word/2010/wordprocessingGroup" xmlns:wpi="http://schemas.microsoft.com/office/word/2010/wordprocessingInk" xmlns:wne="http://schemas.microsoft.com/office/word/2006/wordml" xmlns:wps="http://schemas.microsoft.com/office/word/2010/wordprocessingShape" mc:Ignorable="w14 w15 w16se w16cid w16 w16cex w16sdtdh wp14">
+<w:endnotes xmlns:wpc="http://schemas.microsoft.com/office/word/2010/wordprocessingCanvas" xmlns:cx="http://schemas.microsoft.com/office/drawing/2014/chartex" xmlns:cx1="http://schemas.microsoft.com/office/drawing/2015/9/8/chartex" xmlns:cx2="http://schemas.microsoft.com/office/drawing/2015/10/21/chartex" xmlns:cx3="http://schemas.microsoft.com/office/drawing/2016/5/9/chartex" xmlns:cx4="http://schemas.microsoft.com/office/drawing/2016/5/10/chartex" xmlns:cx5="http://schemas.microsoft.com/office/drawing/2016/5/11/chartex" xmlns:cx6="http://schemas.microsoft.com/office/drawing/2016/5/12/chartex" xmlns:cx7="http://schemas.microsoft.com/office/drawing/2016/5/13/chartex" xmlns:cx8="http://schemas.microsoft.com/office/drawing/2016/5/14/chartex" xmlns:mc="http://schemas.openxmlformats.org/markup-compatibility/2006" xmlns:aink="http://schemas.microsoft.com/office/drawing/2016/ink" xmlns:am3d="http://schemas.microsoft.com/office/drawing/2017/model3d" xmlns:o="urn:schemas-microsoft-com:office:office" xmlns:oel="http://schemas.microsoft.com/office/2019/extlst" xmlns:r="http://schemas.openxmlformats.org/officeDocument/2006/relationships" xmlns:m="http://schemas.openxmlformats.org/officeDocument/2006/math" xmlns:v="urn:schemas-microsoft-com:vml" xmlns:wp14="http://schemas.microsoft.com/office/word/2010/wordprocessingDrawing" xmlns:wp="http://schemas.openxmlformats.org/drawingml/2006/wordprocessingDrawing" xmlns:w10="urn:schemas-microsoft-com:office:word" xmlns:w="http://schemas.openxmlformats.org/wordprocessingml/2006/main" xmlns:w14="http://schemas.microsoft.com/office/word/2010/wordml" xmlns:w15="http://schemas.microsoft.com/office/word/2012/wordml" xmlns:w16cex="http://schemas.microsoft.com/office/word/2018/wordml/cex" xmlns:w16cid="http://schemas.microsoft.com/office/word/2016/wordml/cid" xmlns:w16="http://schemas.microsoft.com/office/word/2018/wordml" xmlns:w16sdtdh="http://schemas.microsoft.com/office/word/2020/wordml/sdtdatahash" xmlns:w16se="http://schemas.microsoft.com/office/word/2015/wordml/symex" xmlns:wpg="http://schemas.microsoft.com/office/word/2010/wordprocessingGroup" xmlns:wpi="http://schemas.microsoft.com/office/word/2010/wordprocessingInk" xmlns:wne="http://schemas.microsoft.com/office/word/2006/wordml" xmlns:wps="http://schemas.microsoft.com/office/word/2010/wordprocessingShape" mc:Ignorable="w14 w15 w16se w16cid w16 w16cex w16sdtdh wp14">
   <w:endnote w:type="separator" w:id="-1">
     <w:p>
       <w:pPr>
@@ -10217,7 +10791,7 @@
 </file>
 
 <file path=word/footer1.xml><?xml version="1.0" encoding="utf-8"?>
-<w:ftr xmlns:wpc="http://schemas.microsoft.com/office/word/2010/wordprocessingCanvas" xmlns:cx="http://schemas.microsoft.com/office/drawing/2014/chartex" xmlns:cx1="http://schemas.microsoft.com/office/drawing/2015/9/8/chartex" xmlns:cx2="http://schemas.microsoft.com/office/drawing/2015/10/21/chartex" xmlns:cx3="http://schemas.microsoft.com/office/drawing/2016/5/9/chartex" xmlns:cx4="http://schemas.microsoft.com/office/drawing/2016/5/10/chartex" xmlns:cx5="http://schemas.microsoft.com/office/drawing/2016/5/11/chartex" xmlns:cx6="http://schemas.microsoft.com/office/drawing/2016/5/12/chartex" xmlns:cx7="http://schemas.microsoft.com/office/drawing/2016/5/13/chartex" xmlns:cx8="http://schemas.microsoft.com/office/drawing/2016/5/14/chartex" xmlns:mc="http://schemas.openxmlformats.org/markup-compatibility/2006" xmlns:aink="http://schemas.microsoft.com/office/drawing/2016/ink" xmlns:am3d="http://schemas.microsoft.com/office/drawing/2017/model3d" xmlns:o="urn:schemas-microsoft-com:office:office" xmlns:oel="http://schemas.microsoft.com/office/2019/extlst" xmlns:r="http://schemas.openxmlformats.org/officeDocument/2006/relationships" xmlns:m="http://schemas.openxmlformats.org/officeDocument/2006/math" xmlns:v="urn:schemas-microsoft-com:vml" xmlns:wp14="http://schemas.microsoft.com/office/word/2010/wordprocessingDrawing" xmlns:wp="http://schemas.openxmlformats.org/drawingml/2006/wordprocessingDrawing" xmlns:w10="urn:schemas-microsoft-com:office:word" xmlns:w="http://schemas.openxmlformats.org/wordprocessingml/2006/main" xmlns:w14="http://schemas.microsoft.com/office/word/2010/wordml" xmlns:w15="http://schemas.microsoft.com/office/word/2012/wordml" xmlns:w16cex="http://schemas.microsoft.com/office/word/2018/wordml/cex" xmlns:w16cid="http://schemas.microsoft.com/office/word/2016/wordml/cid" xmlns:w16="http://schemas.microsoft.com/office/word/2018/wordml" xmlns:w16du="http://schemas.microsoft.com/office/word/2023/wordml/word16du" xmlns:w16sdtdh="http://schemas.microsoft.com/office/word/2020/wordml/sdtdatahash" xmlns:w16se="http://schemas.microsoft.com/office/word/2015/wordml/symex" xmlns:wpg="http://schemas.microsoft.com/office/word/2010/wordprocessingGroup" xmlns:wpi="http://schemas.microsoft.com/office/word/2010/wordprocessingInk" xmlns:wne="http://schemas.microsoft.com/office/word/2006/wordml" xmlns:wps="http://schemas.microsoft.com/office/word/2010/wordprocessingShape" mc:Ignorable="w14 w15 w16se w16cid w16 w16cex w16sdtdh wp14">
+<w:ftr xmlns:wpc="http://schemas.microsoft.com/office/word/2010/wordprocessingCanvas" xmlns:cx="http://schemas.microsoft.com/office/drawing/2014/chartex" xmlns:cx1="http://schemas.microsoft.com/office/drawing/2015/9/8/chartex" xmlns:cx2="http://schemas.microsoft.com/office/drawing/2015/10/21/chartex" xmlns:cx3="http://schemas.microsoft.com/office/drawing/2016/5/9/chartex" xmlns:cx4="http://schemas.microsoft.com/office/drawing/2016/5/10/chartex" xmlns:cx5="http://schemas.microsoft.com/office/drawing/2016/5/11/chartex" xmlns:cx6="http://schemas.microsoft.com/office/drawing/2016/5/12/chartex" xmlns:cx7="http://schemas.microsoft.com/office/drawing/2016/5/13/chartex" xmlns:cx8="http://schemas.microsoft.com/office/drawing/2016/5/14/chartex" xmlns:mc="http://schemas.openxmlformats.org/markup-compatibility/2006" xmlns:aink="http://schemas.microsoft.com/office/drawing/2016/ink" xmlns:am3d="http://schemas.microsoft.com/office/drawing/2017/model3d" xmlns:o="urn:schemas-microsoft-com:office:office" xmlns:oel="http://schemas.microsoft.com/office/2019/extlst" xmlns:r="http://schemas.openxmlformats.org/officeDocument/2006/relationships" xmlns:m="http://schemas.openxmlformats.org/officeDocument/2006/math" xmlns:v="urn:schemas-microsoft-com:vml" xmlns:wp14="http://schemas.microsoft.com/office/word/2010/wordprocessingDrawing" xmlns:wp="http://schemas.openxmlformats.org/drawingml/2006/wordprocessingDrawing" xmlns:w10="urn:schemas-microsoft-com:office:word" xmlns:w="http://schemas.openxmlformats.org/wordprocessingml/2006/main" xmlns:w14="http://schemas.microsoft.com/office/word/2010/wordml" xmlns:w15="http://schemas.microsoft.com/office/word/2012/wordml" xmlns:w16cex="http://schemas.microsoft.com/office/word/2018/wordml/cex" xmlns:w16cid="http://schemas.microsoft.com/office/word/2016/wordml/cid" xmlns:w16="http://schemas.microsoft.com/office/word/2018/wordml" xmlns:w16sdtdh="http://schemas.microsoft.com/office/word/2020/wordml/sdtdatahash" xmlns:w16se="http://schemas.microsoft.com/office/word/2015/wordml/symex" xmlns:wpg="http://schemas.microsoft.com/office/word/2010/wordprocessingGroup" xmlns:wpi="http://schemas.microsoft.com/office/word/2010/wordprocessingInk" xmlns:wne="http://schemas.microsoft.com/office/word/2006/wordml" xmlns:wps="http://schemas.microsoft.com/office/word/2010/wordprocessingShape" mc:Ignorable="w14 w15 w16se w16cid w16 w16cex w16sdtdh wp14">
   <w:p>
     <w:pPr>
       <w:pStyle w:val="Footer"/>
@@ -10314,7 +10888,7 @@
 </file>
 
 <file path=word/footnotes.xml><?xml version="1.0" encoding="utf-8"?>
-<w:footnotes xmlns:wpc="http://schemas.microsoft.com/office/word/2010/wordprocessingCanvas" xmlns:cx="http://schemas.microsoft.com/office/drawing/2014/chartex" xmlns:cx1="http://schemas.microsoft.com/office/drawing/2015/9/8/chartex" xmlns:cx2="http://schemas.microsoft.com/office/drawing/2015/10/21/chartex" xmlns:cx3="http://schemas.microsoft.com/office/drawing/2016/5/9/chartex" xmlns:cx4="http://schemas.microsoft.com/office/drawing/2016/5/10/chartex" xmlns:cx5="http://schemas.microsoft.com/office/drawing/2016/5/11/chartex" xmlns:cx6="http://schemas.microsoft.com/office/drawing/2016/5/12/chartex" xmlns:cx7="http://schemas.microsoft.com/office/drawing/2016/5/13/chartex" xmlns:cx8="http://schemas.microsoft.com/office/drawing/2016/5/14/chartex" xmlns:mc="http://schemas.openxmlformats.org/markup-compatibility/2006" xmlns:aink="http://schemas.microsoft.com/office/drawing/2016/ink" xmlns:am3d="http://schemas.microsoft.com/office/drawing/2017/model3d" xmlns:o="urn:schemas-microsoft-com:office:office" xmlns:oel="http://schemas.microsoft.com/office/2019/extlst" xmlns:r="http://schemas.openxmlformats.org/officeDocument/2006/relationships" xmlns:m="http://schemas.openxmlformats.org/officeDocument/2006/math" xmlns:v="urn:schemas-microsoft-com:vml" xmlns:wp14="http://schemas.microsoft.com/office/word/2010/wordprocessingDrawing" xmlns:wp="http://schemas.openxmlformats.org/drawingml/2006/wordprocessingDrawing" xmlns:w10="urn:schemas-microsoft-com:office:word" xmlns:w="http://schemas.openxmlformats.org/wordprocessingml/2006/main" xmlns:w14="http://schemas.microsoft.com/office/word/2010/wordml" xmlns:w15="http://schemas.microsoft.com/office/word/2012/wordml" xmlns:w16cex="http://schemas.microsoft.com/office/word/2018/wordml/cex" xmlns:w16cid="http://schemas.microsoft.com/office/word/2016/wordml/cid" xmlns:w16="http://schemas.microsoft.com/office/word/2018/wordml" xmlns:w16du="http://schemas.microsoft.com/office/word/2023/wordml/word16du" xmlns:w16sdtdh="http://schemas.microsoft.com/office/word/2020/wordml/sdtdatahash" xmlns:w16se="http://schemas.microsoft.com/office/word/2015/wordml/symex" xmlns:wpg="http://schemas.microsoft.com/office/word/2010/wordprocessingGroup" xmlns:wpi="http://schemas.microsoft.com/office/word/2010/wordprocessingInk" xmlns:wne="http://schemas.microsoft.com/office/word/2006/wordml" xmlns:wps="http://schemas.microsoft.com/office/word/2010/wordprocessingShape" mc:Ignorable="w14 w15 w16se w16cid w16 w16cex w16sdtdh wp14">
+<w:footnotes xmlns:wpc="http://schemas.microsoft.com/office/word/2010/wordprocessingCanvas" xmlns:cx="http://schemas.microsoft.com/office/drawing/2014/chartex" xmlns:cx1="http://schemas.microsoft.com/office/drawing/2015/9/8/chartex" xmlns:cx2="http://schemas.microsoft.com/office/drawing/2015/10/21/chartex" xmlns:cx3="http://schemas.microsoft.com/office/drawing/2016/5/9/chartex" xmlns:cx4="http://schemas.microsoft.com/office/drawing/2016/5/10/chartex" xmlns:cx5="http://schemas.microsoft.com/office/drawing/2016/5/11/chartex" xmlns:cx6="http://schemas.microsoft.com/office/drawing/2016/5/12/chartex" xmlns:cx7="http://schemas.microsoft.com/office/drawing/2016/5/13/chartex" xmlns:cx8="http://schemas.microsoft.com/office/drawing/2016/5/14/chartex" xmlns:mc="http://schemas.openxmlformats.org/markup-compatibility/2006" xmlns:aink="http://schemas.microsoft.com/office/drawing/2016/ink" xmlns:am3d="http://schemas.microsoft.com/office/drawing/2017/model3d" xmlns:o="urn:schemas-microsoft-com:office:office" xmlns:oel="http://schemas.microsoft.com/office/2019/extlst" xmlns:r="http://schemas.openxmlformats.org/officeDocument/2006/relationships" xmlns:m="http://schemas.openxmlformats.org/officeDocument/2006/math" xmlns:v="urn:schemas-microsoft-com:vml" xmlns:wp14="http://schemas.microsoft.com/office/word/2010/wordprocessingDrawing" xmlns:wp="http://schemas.openxmlformats.org/drawingml/2006/wordprocessingDrawing" xmlns:w10="urn:schemas-microsoft-com:office:word" xmlns:w="http://schemas.openxmlformats.org/wordprocessingml/2006/main" xmlns:w14="http://schemas.microsoft.com/office/word/2010/wordml" xmlns:w15="http://schemas.microsoft.com/office/word/2012/wordml" xmlns:w16cex="http://schemas.microsoft.com/office/word/2018/wordml/cex" xmlns:w16cid="http://schemas.microsoft.com/office/word/2016/wordml/cid" xmlns:w16="http://schemas.microsoft.com/office/word/2018/wordml" xmlns:w16sdtdh="http://schemas.microsoft.com/office/word/2020/wordml/sdtdatahash" xmlns:w16se="http://schemas.microsoft.com/office/word/2015/wordml/symex" xmlns:wpg="http://schemas.microsoft.com/office/word/2010/wordprocessingGroup" xmlns:wpi="http://schemas.microsoft.com/office/word/2010/wordprocessingInk" xmlns:wne="http://schemas.microsoft.com/office/word/2006/wordml" xmlns:wps="http://schemas.microsoft.com/office/word/2010/wordprocessingShape" mc:Ignorable="w14 w15 w16se w16cid w16 w16cex w16sdtdh wp14">
   <w:footnote w:type="separator" w:id="-1">
     <w:p>
       <w:pPr>
@@ -10339,7 +10913,7 @@
 </file>
 
 <file path=word/header1.xml><?xml version="1.0" encoding="utf-8"?>
-<w:hdr xmlns:wpc="http://schemas.microsoft.com/office/word/2010/wordprocessingCanvas" xmlns:cx="http://schemas.microsoft.com/office/drawing/2014/chartex" xmlns:cx1="http://schemas.microsoft.com/office/drawing/2015/9/8/chartex" xmlns:cx2="http://schemas.microsoft.com/office/drawing/2015/10/21/chartex" xmlns:cx3="http://schemas.microsoft.com/office/drawing/2016/5/9/chartex" xmlns:cx4="http://schemas.microsoft.com/office/drawing/2016/5/10/chartex" xmlns:cx5="http://schemas.microsoft.com/office/drawing/2016/5/11/chartex" xmlns:cx6="http://schemas.microsoft.com/office/drawing/2016/5/12/chartex" xmlns:cx7="http://schemas.microsoft.com/office/drawing/2016/5/13/chartex" xmlns:cx8="http://schemas.microsoft.com/office/drawing/2016/5/14/chartex" xmlns:mc="http://schemas.openxmlformats.org/markup-compatibility/2006" xmlns:aink="http://schemas.microsoft.com/office/drawing/2016/ink" xmlns:am3d="http://schemas.microsoft.com/office/drawing/2017/model3d" xmlns:o="urn:schemas-microsoft-com:office:office" xmlns:oel="http://schemas.microsoft.com/office/2019/extlst" xmlns:r="http://schemas.openxmlformats.org/officeDocument/2006/relationships" xmlns:m="http://schemas.openxmlformats.org/officeDocument/2006/math" xmlns:v="urn:schemas-microsoft-com:vml" xmlns:wp14="http://schemas.microsoft.com/office/word/2010/wordprocessingDrawing" xmlns:wp="http://schemas.openxmlformats.org/drawingml/2006/wordprocessingDrawing" xmlns:w10="urn:schemas-microsoft-com:office:word" xmlns:w="http://schemas.openxmlformats.org/wordprocessingml/2006/main" xmlns:w14="http://schemas.microsoft.com/office/word/2010/wordml" xmlns:w15="http://schemas.microsoft.com/office/word/2012/wordml" xmlns:w16cex="http://schemas.microsoft.com/office/word/2018/wordml/cex" xmlns:w16cid="http://schemas.microsoft.com/office/word/2016/wordml/cid" xmlns:w16="http://schemas.microsoft.com/office/word/2018/wordml" xmlns:w16du="http://schemas.microsoft.com/office/word/2023/wordml/word16du" xmlns:w16sdtdh="http://schemas.microsoft.com/office/word/2020/wordml/sdtdatahash" xmlns:w16se="http://schemas.microsoft.com/office/word/2015/wordml/symex" xmlns:wpg="http://schemas.microsoft.com/office/word/2010/wordprocessingGroup" xmlns:wpi="http://schemas.microsoft.com/office/word/2010/wordprocessingInk" xmlns:wne="http://schemas.microsoft.com/office/word/2006/wordml" xmlns:wps="http://schemas.microsoft.com/office/word/2010/wordprocessingShape" mc:Ignorable="w14 w15 w16se w16cid w16 w16cex w16sdtdh wp14">
+<w:hdr xmlns:wpc="http://schemas.microsoft.com/office/word/2010/wordprocessingCanvas" xmlns:cx="http://schemas.microsoft.com/office/drawing/2014/chartex" xmlns:cx1="http://schemas.microsoft.com/office/drawing/2015/9/8/chartex" xmlns:cx2="http://schemas.microsoft.com/office/drawing/2015/10/21/chartex" xmlns:cx3="http://schemas.microsoft.com/office/drawing/2016/5/9/chartex" xmlns:cx4="http://schemas.microsoft.com/office/drawing/2016/5/10/chartex" xmlns:cx5="http://schemas.microsoft.com/office/drawing/2016/5/11/chartex" xmlns:cx6="http://schemas.microsoft.com/office/drawing/2016/5/12/chartex" xmlns:cx7="http://schemas.microsoft.com/office/drawing/2016/5/13/chartex" xmlns:cx8="http://schemas.microsoft.com/office/drawing/2016/5/14/chartex" xmlns:mc="http://schemas.openxmlformats.org/markup-compatibility/2006" xmlns:aink="http://schemas.microsoft.com/office/drawing/2016/ink" xmlns:am3d="http://schemas.microsoft.com/office/drawing/2017/model3d" xmlns:o="urn:schemas-microsoft-com:office:office" xmlns:oel="http://schemas.microsoft.com/office/2019/extlst" xmlns:r="http://schemas.openxmlformats.org/officeDocument/2006/relationships" xmlns:m="http://schemas.openxmlformats.org/officeDocument/2006/math" xmlns:v="urn:schemas-microsoft-com:vml" xmlns:wp14="http://schemas.microsoft.com/office/word/2010/wordprocessingDrawing" xmlns:wp="http://schemas.openxmlformats.org/drawingml/2006/wordprocessingDrawing" xmlns:w10="urn:schemas-microsoft-com:office:word" xmlns:w="http://schemas.openxmlformats.org/wordprocessingml/2006/main" xmlns:w14="http://schemas.microsoft.com/office/word/2010/wordml" xmlns:w15="http://schemas.microsoft.com/office/word/2012/wordml" xmlns:w16cex="http://schemas.microsoft.com/office/word/2018/wordml/cex" xmlns:w16cid="http://schemas.microsoft.com/office/word/2016/wordml/cid" xmlns:w16="http://schemas.microsoft.com/office/word/2018/wordml" xmlns:w16sdtdh="http://schemas.microsoft.com/office/word/2020/wordml/sdtdatahash" xmlns:w16se="http://schemas.microsoft.com/office/word/2015/wordml/symex" xmlns:wpg="http://schemas.microsoft.com/office/word/2010/wordprocessingGroup" xmlns:wpi="http://schemas.microsoft.com/office/word/2010/wordprocessingInk" xmlns:wne="http://schemas.microsoft.com/office/word/2006/wordml" xmlns:wps="http://schemas.microsoft.com/office/word/2010/wordprocessingShape" mc:Ignorable="w14 w15 w16se w16cid w16 w16cex w16sdtdh wp14">
   <w:p>
     <w:pPr>
       <w:pStyle w:val="Header"/>
@@ -10415,7 +10989,7 @@
 </file>
 
 <file path=word/numbering.xml><?xml version="1.0" encoding="utf-8"?>
-<w:numbering xmlns:wpc="http://schemas.microsoft.com/office/word/2010/wordprocessingCanvas" xmlns:cx="http://schemas.microsoft.com/office/drawing/2014/chartex" xmlns:cx1="http://schemas.microsoft.com/office/drawing/2015/9/8/chartex" xmlns:cx2="http://schemas.microsoft.com/office/drawing/2015/10/21/chartex" xmlns:cx3="http://schemas.microsoft.com/office/drawing/2016/5/9/chartex" xmlns:cx4="http://schemas.microsoft.com/office/drawing/2016/5/10/chartex" xmlns:cx5="http://schemas.microsoft.com/office/drawing/2016/5/11/chartex" xmlns:cx6="http://schemas.microsoft.com/office/drawing/2016/5/12/chartex" xmlns:cx7="http://schemas.microsoft.com/office/drawing/2016/5/13/chartex" xmlns:cx8="http://schemas.microsoft.com/office/drawing/2016/5/14/chartex" xmlns:mc="http://schemas.openxmlformats.org/markup-compatibility/2006" xmlns:aink="http://schemas.microsoft.com/office/drawing/2016/ink" xmlns:am3d="http://schemas.microsoft.com/office/drawing/2017/model3d" xmlns:o="urn:schemas-microsoft-com:office:office" xmlns:oel="http://schemas.microsoft.com/office/2019/extlst" xmlns:r="http://schemas.openxmlformats.org/officeDocument/2006/relationships" xmlns:m="http://schemas.openxmlformats.org/officeDocument/2006/math" xmlns:v="urn:schemas-microsoft-com:vml" xmlns:wp14="http://schemas.microsoft.com/office/word/2010/wordprocessingDrawing" xmlns:wp="http://schemas.openxmlformats.org/drawingml/2006/wordprocessingDrawing" xmlns:w10="urn:schemas-microsoft-com:office:word" xmlns:w="http://schemas.openxmlformats.org/wordprocessingml/2006/main" xmlns:w14="http://schemas.microsoft.com/office/word/2010/wordml" xmlns:w15="http://schemas.microsoft.com/office/word/2012/wordml" xmlns:w16cex="http://schemas.microsoft.com/office/word/2018/wordml/cex" xmlns:w16cid="http://schemas.microsoft.com/office/word/2016/wordml/cid" xmlns:w16="http://schemas.microsoft.com/office/word/2018/wordml" xmlns:w16du="http://schemas.microsoft.com/office/word/2023/wordml/word16du" xmlns:w16sdtdh="http://schemas.microsoft.com/office/word/2020/wordml/sdtdatahash" xmlns:w16se="http://schemas.microsoft.com/office/word/2015/wordml/symex" xmlns:wpg="http://schemas.microsoft.com/office/word/2010/wordprocessingGroup" xmlns:wpi="http://schemas.microsoft.com/office/word/2010/wordprocessingInk" xmlns:wne="http://schemas.microsoft.com/office/word/2006/wordml" xmlns:wps="http://schemas.microsoft.com/office/word/2010/wordprocessingShape" mc:Ignorable="w14 w15 w16se w16cid w16 w16cex w16sdtdh wp14">
+<w:numbering xmlns:wpc="http://schemas.microsoft.com/office/word/2010/wordprocessingCanvas" xmlns:cx="http://schemas.microsoft.com/office/drawing/2014/chartex" xmlns:cx1="http://schemas.microsoft.com/office/drawing/2015/9/8/chartex" xmlns:cx2="http://schemas.microsoft.com/office/drawing/2015/10/21/chartex" xmlns:cx3="http://schemas.microsoft.com/office/drawing/2016/5/9/chartex" xmlns:cx4="http://schemas.microsoft.com/office/drawing/2016/5/10/chartex" xmlns:cx5="http://schemas.microsoft.com/office/drawing/2016/5/11/chartex" xmlns:cx6="http://schemas.microsoft.com/office/drawing/2016/5/12/chartex" xmlns:cx7="http://schemas.microsoft.com/office/drawing/2016/5/13/chartex" xmlns:cx8="http://schemas.microsoft.com/office/drawing/2016/5/14/chartex" xmlns:mc="http://schemas.openxmlformats.org/markup-compatibility/2006" xmlns:aink="http://schemas.microsoft.com/office/drawing/2016/ink" xmlns:am3d="http://schemas.microsoft.com/office/drawing/2017/model3d" xmlns:o="urn:schemas-microsoft-com:office:office" xmlns:oel="http://schemas.microsoft.com/office/2019/extlst" xmlns:r="http://schemas.openxmlformats.org/officeDocument/2006/relationships" xmlns:m="http://schemas.openxmlformats.org/officeDocument/2006/math" xmlns:v="urn:schemas-microsoft-com:vml" xmlns:wp14="http://schemas.microsoft.com/office/word/2010/wordprocessingDrawing" xmlns:wp="http://schemas.openxmlformats.org/drawingml/2006/wordprocessingDrawing" xmlns:w10="urn:schemas-microsoft-com:office:word" xmlns:w="http://schemas.openxmlformats.org/wordprocessingml/2006/main" xmlns:w14="http://schemas.microsoft.com/office/word/2010/wordml" xmlns:w15="http://schemas.microsoft.com/office/word/2012/wordml" xmlns:w16cex="http://schemas.microsoft.com/office/word/2018/wordml/cex" xmlns:w16cid="http://schemas.microsoft.com/office/word/2016/wordml/cid" xmlns:w16="http://schemas.microsoft.com/office/word/2018/wordml" xmlns:w16sdtdh="http://schemas.microsoft.com/office/word/2020/wordml/sdtdatahash" xmlns:w16se="http://schemas.microsoft.com/office/word/2015/wordml/symex" xmlns:wpg="http://schemas.microsoft.com/office/word/2010/wordprocessingGroup" xmlns:wpi="http://schemas.microsoft.com/office/word/2010/wordprocessingInk" xmlns:wne="http://schemas.microsoft.com/office/word/2006/wordml" xmlns:wps="http://schemas.microsoft.com/office/word/2010/wordprocessingShape" mc:Ignorable="w14 w15 w16se w16cid w16 w16cex w16sdtdh wp14">
   <w:abstractNum w:abstractNumId="0" w15:restartNumberingAfterBreak="0">
     <w:nsid w:val="0095136D"/>
     <w:multiLevelType w:val="hybridMultilevel"/>

</xml_diff>

<commit_message>
Update highlighting cross plot, fixed in 2023.06
</commit_message>
<xml_diff>
--- a/documents/RI_advanced_2023.docx
+++ b/documents/RI_advanced_2023.docx
@@ -2757,7 +2757,7 @@
           <w:noProof/>
         </w:rPr>
         <w:drawing>
-          <wp:anchor distT="0" distB="0" distL="114300" distR="114300" simplePos="0" relativeHeight="251681792" behindDoc="0" locked="0" layoutInCell="1" allowOverlap="1" wp14:anchorId="56ED9766" wp14:editId="5F3BC161">
+          <wp:anchor distT="0" distB="0" distL="114300" distR="114300" simplePos="0" relativeHeight="251681792" behindDoc="0" locked="0" layoutInCell="1" allowOverlap="1" wp14:anchorId="56ED9766" wp14:editId="53869C58">
             <wp:simplePos x="0" y="0"/>
             <wp:positionH relativeFrom="column">
               <wp:posOffset>3235629</wp:posOffset>
@@ -2908,8 +2908,8 @@
         <w:pStyle w:val="Heading2"/>
       </w:pPr>
       <w:bookmarkStart w:id="7" w:name="_Toc115092072"/>
-      <w:bookmarkStart w:id="8" w:name="_Hlk51665886"/>
-      <w:bookmarkStart w:id="9" w:name="_Toc147144643"/>
+      <w:bookmarkStart w:id="8" w:name="_Toc147144643"/>
+      <w:bookmarkStart w:id="9" w:name="_Hlk51665886"/>
       <w:bookmarkEnd w:id="0"/>
       <w:r>
         <w:rPr>
@@ -2984,7 +2984,7 @@
         <w:t>Grid Cross Plot with formations</w:t>
       </w:r>
       <w:bookmarkEnd w:id="7"/>
-      <w:bookmarkEnd w:id="9"/>
+      <w:bookmarkEnd w:id="8"/>
     </w:p>
     <w:p>
       <w:pPr>
@@ -3327,16 +3327,10 @@
           <w:ilvl w:val="0"/>
           <w:numId w:val="36"/>
         </w:numPr>
-        <w:rPr>
-          <w:i/>
-          <w:iCs/>
-        </w:rPr>
-      </w:pPr>
-      <w:r>
-        <w:rPr>
-          <w:bCs/>
-          <w:i/>
-          <w:iCs/>
+      </w:pPr>
+      <w:r>
+        <w:rPr>
+          <w:bCs/>
           <w:color w:val="000000" w:themeColor="text1"/>
         </w:rPr>
         <w:t>Click in the plot to highlight all samples for a group</w:t>
@@ -3344,26 +3338,6 @@
       <w:r>
         <w:rPr>
           <w:bCs/>
-          <w:i/>
-          <w:iCs/>
-          <w:color w:val="000000" w:themeColor="text1"/>
-        </w:rPr>
-        <w:t xml:space="preserve"> </w:t>
-      </w:r>
-      <w:r>
-        <w:rPr>
-          <w:bCs/>
-          <w:i/>
-          <w:iCs/>
-          <w:color w:val="000000" w:themeColor="text1"/>
-        </w:rPr>
-        <w:t>(Currently not working, will be fixed in next release)</w:t>
-      </w:r>
-      <w:r>
-        <w:rPr>
-          <w:bCs/>
-          <w:i/>
-          <w:iCs/>
           <w:color w:val="000000" w:themeColor="text1"/>
         </w:rPr>
         <w:br/>
@@ -4196,7 +4170,7 @@
       </w:r>
     </w:p>
     <w:p/>
-    <w:bookmarkEnd w:id="8"/>
+    <w:bookmarkEnd w:id="9"/>
     <w:p/>
     <w:p>
       <w:pPr>
@@ -6694,7 +6668,7 @@
           <w:noProof/>
         </w:rPr>
         <w:drawing>
-          <wp:anchor distT="0" distB="0" distL="114300" distR="114300" simplePos="0" relativeHeight="251718656" behindDoc="0" locked="0" layoutInCell="1" allowOverlap="1" wp14:anchorId="484E5C62" wp14:editId="7432E302">
+          <wp:anchor distT="0" distB="0" distL="114300" distR="114300" simplePos="0" relativeHeight="251718656" behindDoc="0" locked="0" layoutInCell="1" allowOverlap="1" wp14:anchorId="484E5C62" wp14:editId="6FA2CC5A">
             <wp:simplePos x="0" y="0"/>
             <wp:positionH relativeFrom="column">
               <wp:posOffset>1542314</wp:posOffset>
@@ -7936,7 +7910,7 @@
           <w:noProof/>
         </w:rPr>
         <w:drawing>
-          <wp:anchor distT="0" distB="0" distL="114300" distR="114300" simplePos="0" relativeHeight="251709440" behindDoc="0" locked="0" layoutInCell="1" allowOverlap="1" wp14:anchorId="7CDBE8BC" wp14:editId="4847591F">
+          <wp:anchor distT="0" distB="0" distL="114300" distR="114300" simplePos="0" relativeHeight="251709440" behindDoc="0" locked="0" layoutInCell="1" allowOverlap="1" wp14:anchorId="7CDBE8BC" wp14:editId="2245ED06">
             <wp:simplePos x="0" y="0"/>
             <wp:positionH relativeFrom="column">
               <wp:posOffset>5494866</wp:posOffset>
@@ -9530,7 +9504,7 @@
           <w:noProof/>
         </w:rPr>
         <w:drawing>
-          <wp:anchor distT="0" distB="0" distL="114300" distR="114300" simplePos="0" relativeHeight="251710464" behindDoc="0" locked="0" layoutInCell="1" allowOverlap="1" wp14:anchorId="52EE8827" wp14:editId="4D9AD76D">
+          <wp:anchor distT="0" distB="0" distL="114300" distR="114300" simplePos="0" relativeHeight="251710464" behindDoc="0" locked="0" layoutInCell="1" allowOverlap="1" wp14:anchorId="52EE8827" wp14:editId="0AA976F9">
             <wp:simplePos x="0" y="0"/>
             <wp:positionH relativeFrom="column">
               <wp:posOffset>1857137</wp:posOffset>
@@ -9857,13 +9831,13 @@
       <w:pPr>
         <w:pStyle w:val="Heading2"/>
       </w:pPr>
-      <w:bookmarkStart w:id="36" w:name="_Toc115092086"/>
-      <w:bookmarkStart w:id="37" w:name="_Toc147144657"/>
+      <w:bookmarkStart w:id="36" w:name="_Toc147144657"/>
+      <w:bookmarkStart w:id="37" w:name="_Toc115092086"/>
       <w:r>
         <w:lastRenderedPageBreak/>
         <w:t>Seismic Data</w:t>
       </w:r>
-      <w:bookmarkEnd w:id="37"/>
+      <w:bookmarkEnd w:id="36"/>
     </w:p>
     <w:p>
       <w:pPr>
@@ -10228,8 +10202,11 @@
         <w:contextualSpacing/>
       </w:pPr>
       <w:r>
+        <w:rPr>
+          <w:noProof/>
+        </w:rPr>
         <w:drawing>
-          <wp:anchor distT="0" distB="0" distL="114300" distR="114300" simplePos="0" relativeHeight="251736064" behindDoc="0" locked="0" layoutInCell="1" allowOverlap="1" wp14:anchorId="18B0182D" wp14:editId="4DDFCDEE">
+          <wp:anchor distT="0" distB="0" distL="114300" distR="114300" simplePos="0" relativeHeight="251736064" behindDoc="0" locked="0" layoutInCell="1" allowOverlap="1" wp14:anchorId="18B0182D" wp14:editId="7B79CC8F">
             <wp:simplePos x="0" y="0"/>
             <wp:positionH relativeFrom="column">
               <wp:posOffset>427512</wp:posOffset>
@@ -10609,7 +10586,7 @@
         <w:lastRenderedPageBreak/>
         <w:t>Correlation analysis (taken from ResInsight Intro Course)</w:t>
       </w:r>
-      <w:bookmarkEnd w:id="36"/>
+      <w:bookmarkEnd w:id="37"/>
       <w:bookmarkEnd w:id="39"/>
     </w:p>
     <w:p>
@@ -11274,7 +11251,7 @@
           <w:noProof/>
         </w:rPr>
         <w:drawing>
-          <wp:anchor distT="0" distB="0" distL="114300" distR="114300" simplePos="0" relativeHeight="251730944" behindDoc="0" locked="0" layoutInCell="1" allowOverlap="1" wp14:anchorId="27073718" wp14:editId="5D9C3B46">
+          <wp:anchor distT="0" distB="0" distL="114300" distR="114300" simplePos="0" relativeHeight="251730944" behindDoc="0" locked="0" layoutInCell="1" allowOverlap="1" wp14:anchorId="27073718" wp14:editId="7451A6D2">
             <wp:simplePos x="0" y="0"/>
             <wp:positionH relativeFrom="margin">
               <wp:align>right</wp:align>
@@ -11825,10 +11802,7 @@
       <w:bookmarkStart w:id="44" w:name="_Toc147144662"/>
       <w:r>
         <w:lastRenderedPageBreak/>
-        <w:t>Improvements and new features 2023.0</w:t>
-      </w:r>
-      <w:r>
-        <w:t>6</w:t>
+        <w:t>Improvements and new features 2023.06</w:t>
       </w:r>
       <w:bookmarkEnd w:id="44"/>
     </w:p>

</xml_diff>